<commit_message>
Orientation flip supported. Tidy-up.
</commit_message>
<xml_diff>
--- a/Othello.docx
+++ b/Othello.docx
@@ -45,7 +45,6 @@
                 <w:szCs w:val="19"/>
               </w:rPr>
             </w:pPr>
-            <w:proofErr w:type="spellStart"/>
             <w:r>
               <w:rPr>
                 <w:rFonts w:ascii="Consolas" w:hAnsi="Consolas" w:cs="Consolas"/>
@@ -53,37 +52,7 @@
                 <w:sz w:val="19"/>
                 <w:szCs w:val="19"/>
               </w:rPr>
-              <w:t>CellView</w:t>
-            </w:r>
-            <w:proofErr w:type="spellEnd"/>
-            <w:r>
-              <w:rPr>
-                <w:rFonts w:ascii="Consolas" w:hAnsi="Consolas" w:cs="Consolas"/>
-                <w:color w:val="000000"/>
-                <w:sz w:val="19"/>
-                <w:szCs w:val="19"/>
-              </w:rPr>
-              <w:t xml:space="preserve"> content define in </w:t>
-            </w:r>
-            <w:proofErr w:type="spellStart"/>
-            <w:r>
-              <w:rPr>
-                <w:rFonts w:ascii="Consolas" w:hAnsi="Consolas" w:cs="Consolas"/>
-                <w:color w:val="000000"/>
-                <w:sz w:val="19"/>
-                <w:szCs w:val="19"/>
-              </w:rPr>
-              <w:t>controlTemplate</w:t>
-            </w:r>
-            <w:proofErr w:type="spellEnd"/>
-            <w:r>
-              <w:rPr>
-                <w:rFonts w:ascii="Consolas" w:hAnsi="Consolas" w:cs="Consolas"/>
-                <w:color w:val="000000"/>
-                <w:sz w:val="19"/>
-                <w:szCs w:val="19"/>
-              </w:rPr>
-              <w:t xml:space="preserve"> in default style (so can be changed)</w:t>
+              <w:t>CellView content define in controlTemplate in default style (so can be changed)</w:t>
             </w:r>
           </w:p>
         </w:tc>
@@ -115,7 +84,6 @@
                 <w:szCs w:val="19"/>
               </w:rPr>
             </w:pPr>
-            <w:proofErr w:type="spellStart"/>
             <w:r>
               <w:rPr>
                 <w:rFonts w:ascii="Consolas" w:hAnsi="Consolas" w:cs="Consolas"/>
@@ -123,57 +91,7 @@
                 <w:sz w:val="19"/>
                 <w:szCs w:val="19"/>
               </w:rPr>
-              <w:t>BoardView</w:t>
-            </w:r>
-            <w:proofErr w:type="spellEnd"/>
-            <w:r>
-              <w:rPr>
-                <w:rFonts w:ascii="Consolas" w:hAnsi="Consolas" w:cs="Consolas"/>
-                <w:color w:val="000000"/>
-                <w:sz w:val="19"/>
-                <w:szCs w:val="19"/>
-              </w:rPr>
-              <w:t xml:space="preserve"> to hold collections of </w:t>
-            </w:r>
-            <w:proofErr w:type="spellStart"/>
-            <w:r>
-              <w:rPr>
-                <w:rFonts w:ascii="Consolas" w:hAnsi="Consolas" w:cs="Consolas"/>
-                <w:color w:val="000000"/>
-                <w:sz w:val="19"/>
-                <w:szCs w:val="19"/>
-              </w:rPr>
-              <w:t>CellViews</w:t>
-            </w:r>
-            <w:proofErr w:type="spellEnd"/>
-            <w:r>
-              <w:rPr>
-                <w:rFonts w:ascii="Consolas" w:hAnsi="Consolas" w:cs="Consolas"/>
-                <w:color w:val="000000"/>
-                <w:sz w:val="19"/>
-                <w:szCs w:val="19"/>
-              </w:rPr>
-              <w:t xml:space="preserve"> and </w:t>
-            </w:r>
-            <w:proofErr w:type="spellStart"/>
-            <w:r>
-              <w:rPr>
-                <w:rFonts w:ascii="Consolas" w:hAnsi="Consolas" w:cs="Consolas"/>
-                <w:color w:val="000000"/>
-                <w:sz w:val="19"/>
-                <w:szCs w:val="19"/>
-              </w:rPr>
-              <w:t>DiscViews</w:t>
-            </w:r>
-            <w:proofErr w:type="spellEnd"/>
-            <w:r>
-              <w:rPr>
-                <w:rFonts w:ascii="Consolas" w:hAnsi="Consolas" w:cs="Consolas"/>
-                <w:color w:val="000000"/>
-                <w:sz w:val="19"/>
-                <w:szCs w:val="19"/>
-              </w:rPr>
-              <w:t>.</w:t>
+              <w:t>BoardView to hold collections of CellViews and DiscViews.</w:t>
             </w:r>
           </w:p>
         </w:tc>
@@ -236,7 +154,6 @@
                 <w:szCs w:val="19"/>
               </w:rPr>
             </w:pPr>
-            <w:proofErr w:type="spellStart"/>
             <w:r>
               <w:rPr>
                 <w:rFonts w:ascii="Consolas" w:hAnsi="Consolas" w:cs="Consolas"/>
@@ -244,17 +161,7 @@
                 <w:sz w:val="19"/>
                 <w:szCs w:val="19"/>
               </w:rPr>
-              <w:t>BoardView</w:t>
-            </w:r>
-            <w:proofErr w:type="spellEnd"/>
-            <w:r>
-              <w:rPr>
-                <w:rFonts w:ascii="Consolas" w:hAnsi="Consolas" w:cs="Consolas"/>
-                <w:color w:val="000000"/>
-                <w:sz w:val="19"/>
-                <w:szCs w:val="19"/>
-              </w:rPr>
-              <w:t xml:space="preserve"> controls state of Disc</w:t>
+              <w:t>BoardView controls state of Disc</w:t>
             </w:r>
           </w:p>
         </w:tc>
@@ -282,7 +189,6 @@
                 <w:szCs w:val="19"/>
               </w:rPr>
             </w:pPr>
-            <w:proofErr w:type="spellStart"/>
             <w:r>
               <w:rPr>
                 <w:rFonts w:ascii="Consolas" w:hAnsi="Consolas" w:cs="Consolas"/>
@@ -290,37 +196,7 @@
                 <w:sz w:val="19"/>
                 <w:szCs w:val="19"/>
               </w:rPr>
-              <w:t>BoardView</w:t>
-            </w:r>
-            <w:proofErr w:type="spellEnd"/>
-            <w:r>
-              <w:rPr>
-                <w:rFonts w:ascii="Consolas" w:hAnsi="Consolas" w:cs="Consolas"/>
-                <w:color w:val="000000"/>
-                <w:sz w:val="19"/>
-                <w:szCs w:val="19"/>
-              </w:rPr>
-              <w:t xml:space="preserve"> to have an </w:t>
-            </w:r>
-            <w:proofErr w:type="spellStart"/>
-            <w:r>
-              <w:rPr>
-                <w:rFonts w:ascii="Consolas" w:hAnsi="Consolas" w:cs="Consolas"/>
-                <w:color w:val="000000"/>
-                <w:sz w:val="19"/>
-                <w:szCs w:val="19"/>
-              </w:rPr>
-              <w:t>IsBusy</w:t>
-            </w:r>
-            <w:proofErr w:type="spellEnd"/>
-            <w:r>
-              <w:rPr>
-                <w:rFonts w:ascii="Consolas" w:hAnsi="Consolas" w:cs="Consolas"/>
-                <w:color w:val="000000"/>
-                <w:sz w:val="19"/>
-                <w:szCs w:val="19"/>
-              </w:rPr>
-              <w:t xml:space="preserve"> prop to notify VM when it's animating.</w:t>
+              <w:t>BoardView to have an IsBusy prop to notify VM when it's animating.</w:t>
             </w:r>
           </w:p>
         </w:tc>
@@ -348,7 +224,6 @@
                 <w:szCs w:val="19"/>
               </w:rPr>
             </w:pPr>
-            <w:proofErr w:type="spellStart"/>
             <w:r>
               <w:rPr>
                 <w:rFonts w:ascii="Consolas" w:hAnsi="Consolas" w:cs="Consolas"/>
@@ -356,17 +231,7 @@
                 <w:sz w:val="19"/>
                 <w:szCs w:val="19"/>
               </w:rPr>
-              <w:t>BoardView</w:t>
-            </w:r>
-            <w:proofErr w:type="spellEnd"/>
-            <w:r>
-              <w:rPr>
-                <w:rFonts w:ascii="Consolas" w:hAnsi="Consolas" w:cs="Consolas"/>
-                <w:color w:val="000000"/>
-                <w:sz w:val="19"/>
-                <w:szCs w:val="19"/>
-              </w:rPr>
-              <w:t xml:space="preserve"> to maintain assignment of discs to cells</w:t>
+              <w:t>BoardView to maintain assignment of discs to cells</w:t>
             </w:r>
           </w:p>
         </w:tc>
@@ -416,7 +281,6 @@
                 <w:szCs w:val="19"/>
               </w:rPr>
             </w:pPr>
-            <w:proofErr w:type="spellStart"/>
             <w:r>
               <w:rPr>
                 <w:rFonts w:ascii="Consolas" w:hAnsi="Consolas" w:cs="Consolas"/>
@@ -424,17 +288,7 @@
                 <w:sz w:val="19"/>
                 <w:szCs w:val="19"/>
               </w:rPr>
-              <w:t>PlaySet</w:t>
-            </w:r>
-            <w:proofErr w:type="spellEnd"/>
-            <w:r>
-              <w:rPr>
-                <w:rFonts w:ascii="Consolas" w:hAnsi="Consolas" w:cs="Consolas"/>
-                <w:color w:val="000000"/>
-                <w:sz w:val="19"/>
-                <w:szCs w:val="19"/>
-              </w:rPr>
-              <w:t xml:space="preserve"> property</w:t>
+              <w:t>PlaySet property</w:t>
             </w:r>
           </w:p>
         </w:tc>
@@ -466,67 +320,36 @@
           </w:tcPr>
           <w:p>
             <w:r>
-              <w:t xml:space="preserve">Move </w:t>
-            </w:r>
-            <w:proofErr w:type="spellStart"/>
-            <w:r>
-              <w:t>CellTappedCommand</w:t>
-            </w:r>
-            <w:proofErr w:type="spellEnd"/>
-            <w:r>
-              <w:t xml:space="preserve"> into </w:t>
-            </w:r>
-            <w:proofErr w:type="spellStart"/>
+              <w:t>Move CellTappedCommand into OthelloBoardControl</w:t>
+            </w:r>
+          </w:p>
+          <w:p>
+            <w:r>
+              <w:t>Bind in BoardView to BVM</w:t>
+            </w:r>
+          </w:p>
+        </w:tc>
+        <w:tc>
+          <w:tcPr>
+            <w:tcW w:w="709" w:type="dxa"/>
+          </w:tcPr>
+          <w:p/>
+        </w:tc>
+      </w:tr>
+      <w:tr>
+        <w:tc>
+          <w:tcPr>
+            <w:tcW w:w="7479" w:type="dxa"/>
+          </w:tcPr>
+          <w:p>
+            <w:r>
+              <w:t xml:space="preserve">Change tapped command in </w:t>
+            </w:r>
             <w:r>
               <w:t>OthelloBoardControl</w:t>
             </w:r>
-            <w:proofErr w:type="spellEnd"/>
-          </w:p>
-          <w:p>
-            <w:r>
-              <w:t xml:space="preserve">Bind in </w:t>
-            </w:r>
-            <w:proofErr w:type="spellStart"/>
-            <w:r>
-              <w:t>BoardView</w:t>
-            </w:r>
-            <w:proofErr w:type="spellEnd"/>
-            <w:r>
-              <w:t xml:space="preserve"> to BVM</w:t>
-            </w:r>
-          </w:p>
-        </w:tc>
-        <w:tc>
-          <w:tcPr>
-            <w:tcW w:w="709" w:type="dxa"/>
-          </w:tcPr>
-          <w:p/>
-        </w:tc>
-      </w:tr>
-      <w:tr>
-        <w:tc>
-          <w:tcPr>
-            <w:tcW w:w="7479" w:type="dxa"/>
-          </w:tcPr>
-          <w:p>
-            <w:r>
-              <w:t xml:space="preserve">Change tapped command in </w:t>
-            </w:r>
-            <w:proofErr w:type="spellStart"/>
-            <w:r>
-              <w:t>OthelloBoardControl</w:t>
-            </w:r>
-            <w:proofErr w:type="spellEnd"/>
-            <w:r>
-              <w:t xml:space="preserve"> to an Action which invokes command. May need to change key of </w:t>
-            </w:r>
-            <w:proofErr w:type="spellStart"/>
-            <w:r>
-              <w:t>dict</w:t>
-            </w:r>
-            <w:proofErr w:type="spellEnd"/>
-            <w:r>
-              <w:t xml:space="preserve"> to be the view?</w:t>
+            <w:r>
+              <w:t xml:space="preserve"> to an Action which invokes command. May need to change key of dict to be the view?</w:t>
             </w:r>
           </w:p>
         </w:tc>
@@ -576,102 +399,41 @@
         <w:spacing w:after="0"/>
       </w:pPr>
       <w:r>
-        <w:t xml:space="preserve">Disc view is Disc2View. Its control template is defined in </w:t>
-      </w:r>
-      <w:proofErr w:type="spellStart"/>
-      <w:r>
-        <w:t>App.xaml</w:t>
-      </w:r>
-      <w:proofErr w:type="spellEnd"/>
-    </w:p>
-    <w:p>
-      <w:pPr>
-        <w:spacing w:after="0"/>
-      </w:pPr>
-      <w:proofErr w:type="spellStart"/>
-      <w:r>
-        <w:t>CellView</w:t>
-      </w:r>
-      <w:proofErr w:type="spellEnd"/>
-      <w:r>
-        <w:t xml:space="preserve"> still contains the disc view (Disc2View)</w:t>
-      </w:r>
-    </w:p>
-    <w:p>
-      <w:pPr>
-        <w:spacing w:after="0"/>
-      </w:pPr>
-      <w:proofErr w:type="spellStart"/>
-      <w:r>
-        <w:t>BoardView</w:t>
-      </w:r>
-      <w:proofErr w:type="spellEnd"/>
-      <w:r>
-        <w:t xml:space="preserve"> contains </w:t>
-      </w:r>
-      <w:proofErr w:type="spellStart"/>
+        <w:t>Disc view is Disc2View. Its control template is defined in App.xaml</w:t>
+      </w:r>
+    </w:p>
+    <w:p>
+      <w:pPr>
+        <w:spacing w:after="0"/>
+      </w:pPr>
+      <w:r>
+        <w:t>CellView still contains the disc view (Disc2View)</w:t>
+      </w:r>
+    </w:p>
+    <w:p>
+      <w:pPr>
+        <w:spacing w:after="0"/>
+      </w:pPr>
+      <w:r>
+        <w:t>BoardView contains OthelloBoardControl, with bindings for CellItemsSource and CellTappedCommand.</w:t>
+      </w:r>
+    </w:p>
+    <w:p>
+      <w:pPr>
+        <w:spacing w:after="0"/>
+      </w:pPr>
       <w:r>
         <w:t>OthelloBoardControl</w:t>
       </w:r>
-      <w:proofErr w:type="spellEnd"/>
-      <w:r>
-        <w:t xml:space="preserve">, with bindings for </w:t>
-      </w:r>
-      <w:proofErr w:type="spellStart"/>
+      <w:r>
+        <w:t xml:space="preserve"> instantiates CellView directly for each DiscViewModel in </w:t>
+      </w:r>
       <w:r>
         <w:t>CellItemsSource</w:t>
       </w:r>
-      <w:proofErr w:type="spellEnd"/>
-      <w:r>
-        <w:t xml:space="preserve"> and </w:t>
-      </w:r>
-      <w:proofErr w:type="spellStart"/>
-      <w:r>
-        <w:t>CellTappedCommand</w:t>
-      </w:r>
-      <w:proofErr w:type="spellEnd"/>
       <w:r>
         <w:t>.</w:t>
       </w:r>
-    </w:p>
-    <w:p>
-      <w:pPr>
-        <w:spacing w:after="0"/>
-      </w:pPr>
-      <w:proofErr w:type="spellStart"/>
-      <w:proofErr w:type="gramStart"/>
-      <w:r>
-        <w:t>OthelloBoardControl</w:t>
-      </w:r>
-      <w:proofErr w:type="spellEnd"/>
-      <w:r>
-        <w:t xml:space="preserve"> instantiates </w:t>
-      </w:r>
-      <w:proofErr w:type="spellStart"/>
-      <w:r>
-        <w:t>CellView</w:t>
-      </w:r>
-      <w:proofErr w:type="spellEnd"/>
-      <w:r>
-        <w:t xml:space="preserve"> directly for each </w:t>
-      </w:r>
-      <w:proofErr w:type="spellStart"/>
-      <w:r>
-        <w:t>DiscViewModel</w:t>
-      </w:r>
-      <w:proofErr w:type="spellEnd"/>
-      <w:r>
-        <w:t xml:space="preserve"> in </w:t>
-      </w:r>
-      <w:proofErr w:type="spellStart"/>
-      <w:r>
-        <w:t>CellItemsSource</w:t>
-      </w:r>
-      <w:proofErr w:type="spellEnd"/>
-      <w:r>
-        <w:t>.</w:t>
-      </w:r>
-      <w:proofErr w:type="gramEnd"/>
     </w:p>
     <w:p>
       <w:pPr>
@@ -704,51 +466,70 @@
       <w:pPr>
         <w:spacing w:after="0"/>
       </w:pPr>
-      <w:proofErr w:type="spellStart"/>
-      <w:proofErr w:type="gramStart"/>
-      <w:r>
-        <w:t>BoardVM</w:t>
-      </w:r>
-      <w:proofErr w:type="spellEnd"/>
-      <w:r>
-        <w:t xml:space="preserve"> to define Discs and bind </w:t>
-      </w:r>
-      <w:proofErr w:type="spellStart"/>
+      <w:r>
+        <w:t>Change CellView.xaml to CellView.cs and move template into App.xaml (like DiscView)</w:t>
+      </w:r>
+    </w:p>
+    <w:p>
+      <w:pPr>
+        <w:spacing w:after="0"/>
+      </w:pPr>
+      <w:r>
+        <w:t>Should CellView have a Disc property?</w:t>
+      </w:r>
+    </w:p>
+    <w:p>
+      <w:pPr>
+        <w:spacing w:after="0"/>
+      </w:pPr>
+      <w:r>
+        <w:t xml:space="preserve">BoardVM to define Discs and bind </w:t>
+      </w:r>
       <w:r>
         <w:t>OthelloBoardControl</w:t>
       </w:r>
       <w:r>
-        <w:t>.DiscItemsSource</w:t>
-      </w:r>
-      <w:proofErr w:type="spellEnd"/>
-      <w:r>
-        <w:t xml:space="preserve"> to it</w:t>
-      </w:r>
-      <w:r>
-        <w:t xml:space="preserve"> in </w:t>
-      </w:r>
-      <w:proofErr w:type="spellStart"/>
-      <w:r>
-        <w:t>BoardView</w:t>
-      </w:r>
-      <w:proofErr w:type="spellEnd"/>
+        <w:t>.DiscItemsSource to it</w:t>
+      </w:r>
+      <w:r>
+        <w:t xml:space="preserve"> in BoardView.</w:t>
+      </w:r>
+    </w:p>
+    <w:p>
+      <w:pPr>
+        <w:spacing w:after="0"/>
+      </w:pPr>
+      <w:r>
+        <w:t>Refactor Disc2View to DiscView.</w:t>
+      </w:r>
+    </w:p>
+    <w:p>
+      <w:pPr>
+        <w:spacing w:after="0"/>
+      </w:pPr>
+      <w:r>
+        <w:t>Remove DiscView from inside CellView template</w:t>
+      </w:r>
       <w:r>
         <w:t>.</w:t>
       </w:r>
-      <w:proofErr w:type="gramEnd"/>
-    </w:p>
-    <w:p>
-      <w:pPr>
-        <w:spacing w:after="0"/>
-      </w:pPr>
-      <w:r>
-        <w:t xml:space="preserve">Refactor Disc2View to </w:t>
-      </w:r>
-      <w:proofErr w:type="spellStart"/>
-      <w:r>
-        <w:t>DiscView</w:t>
-      </w:r>
-      <w:proofErr w:type="spellEnd"/>
+    </w:p>
+    <w:p>
+      <w:pPr>
+        <w:spacing w:after="0"/>
+      </w:pPr>
+      <w:r>
+        <w:t>OthelloBoardControl</w:t>
+      </w:r>
+      <w:r>
+        <w:t xml:space="preserve"> to instantiate DiscView</w:t>
+      </w:r>
+      <w:r>
+        <w:t xml:space="preserve"> for each item in </w:t>
+      </w:r>
+      <w:r>
+        <w:t>DiscItemsSource</w:t>
+      </w:r>
       <w:r>
         <w:t>.</w:t>
       </w:r>
@@ -757,69 +538,20 @@
       <w:pPr>
         <w:spacing w:after="0"/>
       </w:pPr>
-      <w:proofErr w:type="spellStart"/>
-      <w:proofErr w:type="gramStart"/>
+      <w:r>
+        <w:t>Re-enable stacking of discs.</w:t>
+      </w:r>
+    </w:p>
+    <w:p>
+      <w:pPr>
+        <w:spacing w:after="0"/>
+      </w:pPr>
+      <w:r>
+        <w:t xml:space="preserve">Define PlaySet so that BoardVM can inform </w:t>
+      </w:r>
       <w:r>
         <w:t>OthelloBoardControl</w:t>
       </w:r>
-      <w:proofErr w:type="spellEnd"/>
-      <w:r>
-        <w:t xml:space="preserve"> to instantiate </w:t>
-      </w:r>
-      <w:proofErr w:type="spellStart"/>
-      <w:r>
-        <w:t>DiscView</w:t>
-      </w:r>
-      <w:proofErr w:type="spellEnd"/>
-      <w:r>
-        <w:t xml:space="preserve"> for each item in </w:t>
-      </w:r>
-      <w:proofErr w:type="spellStart"/>
-      <w:r>
-        <w:t>DiscItemsSource</w:t>
-      </w:r>
-      <w:proofErr w:type="spellEnd"/>
-      <w:r>
-        <w:t>.</w:t>
-      </w:r>
-      <w:proofErr w:type="gramEnd"/>
-    </w:p>
-    <w:p>
-      <w:pPr>
-        <w:spacing w:after="0"/>
-      </w:pPr>
-      <w:r>
-        <w:t>Re-enable stacking of discs.</w:t>
-      </w:r>
-    </w:p>
-    <w:p>
-      <w:pPr>
-        <w:spacing w:after="0"/>
-      </w:pPr>
-      <w:r>
-        <w:t xml:space="preserve">Define </w:t>
-      </w:r>
-      <w:proofErr w:type="spellStart"/>
-      <w:r>
-        <w:t>PlaySet</w:t>
-      </w:r>
-      <w:proofErr w:type="spellEnd"/>
-      <w:r>
-        <w:t xml:space="preserve"> so that </w:t>
-      </w:r>
-      <w:proofErr w:type="spellStart"/>
-      <w:r>
-        <w:t>BoardVM</w:t>
-      </w:r>
-      <w:proofErr w:type="spellEnd"/>
-      <w:r>
-        <w:t xml:space="preserve"> can inform </w:t>
-      </w:r>
-      <w:proofErr w:type="spellStart"/>
-      <w:r>
-        <w:t>OthelloBoardControl</w:t>
-      </w:r>
-      <w:proofErr w:type="spellEnd"/>
       <w:r>
         <w:t xml:space="preserve"> of moves.</w:t>
       </w:r>
@@ -833,13 +565,8 @@
       <w:pPr>
         <w:spacing w:after="0"/>
       </w:pPr>
-      <w:proofErr w:type="spellStart"/>
-      <w:r>
-        <w:t>PlaySet</w:t>
-      </w:r>
-      <w:proofErr w:type="spellEnd"/>
-      <w:r>
-        <w:t xml:space="preserve">: </w:t>
+      <w:r>
+        <w:t xml:space="preserve">PlaySet: </w:t>
       </w:r>
     </w:p>
     <w:p>
@@ -848,32 +575,22 @@
       </w:pPr>
       <w:r>
         <w:tab/>
-      </w:r>
-      <w:proofErr w:type="gramStart"/>
-      <w:r>
-        <w:t>move</w:t>
-      </w:r>
-      <w:proofErr w:type="gramEnd"/>
-      <w:r>
-        <w:t xml:space="preserve"> disc x from stack to cell y</w:t>
-      </w:r>
-    </w:p>
-    <w:p>
-      <w:pPr>
-        <w:spacing w:after="0"/>
-      </w:pPr>
-      <w:bookmarkStart w:id="0" w:name="_GoBack"/>
-      <w:bookmarkEnd w:id="0"/>
+        <w:t>move disc x from stack to cell y</w:t>
+      </w:r>
+      <w:r>
+        <w:t xml:space="preserve"> - object MoveDisc [DiscViewModel]</w:t>
+      </w:r>
+    </w:p>
+    <w:p>
+      <w:pPr>
+        <w:spacing w:after="0"/>
+      </w:pPr>
       <w:r>
         <w:tab/>
-      </w:r>
-      <w:proofErr w:type="gramStart"/>
-      <w:r>
-        <w:t>move</w:t>
-      </w:r>
-      <w:proofErr w:type="gramEnd"/>
-      <w:r>
-        <w:t xml:space="preserve"> disc x from cell y to stack</w:t>
+        <w:t>move disc x from cell y to stack</w:t>
+      </w:r>
+      <w:r>
+        <w:t xml:space="preserve"> – object ToCell [CellViewModel]</w:t>
       </w:r>
     </w:p>
     <w:p>
@@ -882,26 +599,495 @@
       </w:pPr>
       <w:r>
         <w:tab/>
-      </w:r>
-      <w:proofErr w:type="gramStart"/>
-      <w:r>
-        <w:t>list</w:t>
-      </w:r>
-      <w:proofErr w:type="gramEnd"/>
-      <w:r>
-        <w:t xml:space="preserve"> of cell/disc numbers to flip/change state</w:t>
-      </w:r>
-    </w:p>
-    <w:p>
-      <w:pPr>
-        <w:spacing w:after="0"/>
-      </w:pPr>
-    </w:p>
-    <w:p>
-      <w:pPr>
-        <w:spacing w:after="0"/>
-      </w:pPr>
-    </w:p>
+        <w:t>list of cell/disc numbers to flip/change state</w:t>
+      </w:r>
+      <w:r>
+        <w:t xml:space="preserve"> – List&lt;object&gt; FlipDiscs [DiscViewModel]</w:t>
+      </w:r>
+    </w:p>
+    <w:p>
+      <w:pPr>
+        <w:spacing w:after="0"/>
+      </w:pPr>
+    </w:p>
+    <w:p>
+      <w:pPr>
+        <w:spacing w:after="0"/>
+        <w:rPr>
+          <w:b/>
+          <w:u w:val="single"/>
+        </w:rPr>
+      </w:pPr>
+      <w:r>
+        <w:rPr>
+          <w:b/>
+          <w:u w:val="single"/>
+        </w:rPr>
+        <w:t>Alternate next (no item VMs)</w:t>
+      </w:r>
+    </w:p>
+    <w:tbl>
+      <w:tblPr>
+        <w:tblStyle w:val="TableGrid"/>
+        <w:tblW w:w="9478" w:type="dxa"/>
+        <w:tblLook w:val="04A0" w:firstRow="1" w:lastRow="0" w:firstColumn="1" w:lastColumn="0" w:noHBand="0" w:noVBand="1"/>
+      </w:tblPr>
+      <w:tblGrid>
+        <w:gridCol w:w="8188"/>
+        <w:gridCol w:w="1290"/>
+      </w:tblGrid>
+      <w:tr>
+        <w:tc>
+          <w:tcPr>
+            <w:tcW w:w="8188" w:type="dxa"/>
+          </w:tcPr>
+          <w:p>
+            <w:r>
+              <w:t>OthelloBoardControl</w:t>
+            </w:r>
+            <w:r>
+              <w:t xml:space="preserve"> to use lists of CellModel and DiscModel via bindings.</w:t>
+            </w:r>
+          </w:p>
+        </w:tc>
+        <w:tc>
+          <w:tcPr>
+            <w:tcW w:w="1290" w:type="dxa"/>
+          </w:tcPr>
+          <w:p>
+            <w:r>
+              <w:t>/</w:t>
+            </w:r>
+          </w:p>
+        </w:tc>
+      </w:tr>
+      <w:tr>
+        <w:tc>
+          <w:tcPr>
+            <w:tcW w:w="8188" w:type="dxa"/>
+          </w:tcPr>
+          <w:p>
+            <w:r>
+              <w:t>CellModel to have IsPlaying and IsPending – set in engine.</w:t>
+            </w:r>
+          </w:p>
+        </w:tc>
+        <w:tc>
+          <w:tcPr>
+            <w:tcW w:w="1290" w:type="dxa"/>
+          </w:tcPr>
+          <w:p>
+            <w:r>
+              <w:t>/</w:t>
+            </w:r>
+          </w:p>
+        </w:tc>
+      </w:tr>
+      <w:tr>
+        <w:tc>
+          <w:tcPr>
+            <w:tcW w:w="8188" w:type="dxa"/>
+          </w:tcPr>
+          <w:p>
+            <w:pPr>
+              <w:rPr>
+                <w:b/>
+              </w:rPr>
+            </w:pPr>
+            <w:r>
+              <w:rPr>
+                <w:b/>
+              </w:rPr>
+              <w:t>Need to bind PlaySet</w:t>
+            </w:r>
+          </w:p>
+        </w:tc>
+        <w:tc>
+          <w:tcPr>
+            <w:tcW w:w="1290" w:type="dxa"/>
+          </w:tcPr>
+          <w:p/>
+        </w:tc>
+      </w:tr>
+      <w:tr>
+        <w:tc>
+          <w:tcPr>
+            <w:tcW w:w="8188" w:type="dxa"/>
+          </w:tcPr>
+          <w:p>
+            <w:r>
+              <w:t>DiscModel to have IsPlaying</w:t>
+            </w:r>
+          </w:p>
+        </w:tc>
+        <w:tc>
+          <w:tcPr>
+            <w:tcW w:w="1290" w:type="dxa"/>
+          </w:tcPr>
+          <w:p/>
+        </w:tc>
+      </w:tr>
+      <w:tr>
+        <w:tc>
+          <w:tcPr>
+            <w:tcW w:w="8188" w:type="dxa"/>
+          </w:tcPr>
+          <w:p>
+            <w:r>
+              <w:t>Engine to manage Discs and assign discs to cells.</w:t>
+            </w:r>
+          </w:p>
+        </w:tc>
+        <w:tc>
+          <w:tcPr>
+            <w:tcW w:w="1290" w:type="dxa"/>
+          </w:tcPr>
+          <w:p/>
+        </w:tc>
+      </w:tr>
+      <w:tr>
+        <w:tc>
+          <w:tcPr>
+            <w:tcW w:w="8188" w:type="dxa"/>
+          </w:tcPr>
+          <w:p>
+            <w:r>
+              <w:t>BoardVM to instantiate discs as DiscModel and cells as CellModel</w:t>
+            </w:r>
+          </w:p>
+        </w:tc>
+        <w:tc>
+          <w:tcPr>
+            <w:tcW w:w="1290" w:type="dxa"/>
+          </w:tcPr>
+          <w:p/>
+        </w:tc>
+      </w:tr>
+      <w:tr>
+        <w:tc>
+          <w:tcPr>
+            <w:tcW w:w="8188" w:type="dxa"/>
+          </w:tcPr>
+          <w:p>
+            <w:r>
+              <w:t>Change CellView.xaml to CellView.cs and move template into App.xaml (like DiscView)</w:t>
+            </w:r>
+          </w:p>
+        </w:tc>
+        <w:tc>
+          <w:tcPr>
+            <w:tcW w:w="1290" w:type="dxa"/>
+          </w:tcPr>
+          <w:p>
+            <w:r>
+              <w:t>/</w:t>
+            </w:r>
+          </w:p>
+        </w:tc>
+      </w:tr>
+      <w:tr>
+        <w:tc>
+          <w:tcPr>
+            <w:tcW w:w="8188" w:type="dxa"/>
+          </w:tcPr>
+          <w:p>
+            <w:r>
+              <w:lastRenderedPageBreak/>
+              <w:t>Refactor Disc2View to DiscView.</w:t>
+            </w:r>
+          </w:p>
+        </w:tc>
+        <w:tc>
+          <w:tcPr>
+            <w:tcW w:w="1290" w:type="dxa"/>
+          </w:tcPr>
+          <w:p/>
+        </w:tc>
+      </w:tr>
+      <w:tr>
+        <w:tc>
+          <w:tcPr>
+            <w:tcW w:w="8188" w:type="dxa"/>
+          </w:tcPr>
+          <w:p>
+            <w:r>
+              <w:t>Remove DiscView from inside CellView template.</w:t>
+            </w:r>
+          </w:p>
+        </w:tc>
+        <w:tc>
+          <w:tcPr>
+            <w:tcW w:w="1290" w:type="dxa"/>
+          </w:tcPr>
+          <w:p/>
+        </w:tc>
+      </w:tr>
+      <w:tr>
+        <w:tc>
+          <w:tcPr>
+            <w:tcW w:w="8188" w:type="dxa"/>
+          </w:tcPr>
+          <w:p>
+            <w:r>
+              <w:t>OthelloBoardControl to instantiate DiscView for each item</w:t>
+            </w:r>
+          </w:p>
+        </w:tc>
+        <w:tc>
+          <w:tcPr>
+            <w:tcW w:w="1290" w:type="dxa"/>
+          </w:tcPr>
+          <w:p/>
+        </w:tc>
+      </w:tr>
+      <w:tr>
+        <w:tc>
+          <w:tcPr>
+            <w:tcW w:w="8188" w:type="dxa"/>
+          </w:tcPr>
+          <w:p>
+            <w:r>
+              <w:t>Re-enable stacking of discs.</w:t>
+            </w:r>
+          </w:p>
+        </w:tc>
+        <w:tc>
+          <w:tcPr>
+            <w:tcW w:w="1290" w:type="dxa"/>
+          </w:tcPr>
+          <w:p/>
+        </w:tc>
+      </w:tr>
+      <w:tr>
+        <w:tc>
+          <w:tcPr>
+            <w:tcW w:w="8188" w:type="dxa"/>
+          </w:tcPr>
+          <w:p>
+            <w:r>
+              <w:t>Define PlaySet so that BoardVM can inform OthelloBoardControl of moves.</w:t>
+            </w:r>
+          </w:p>
+        </w:tc>
+        <w:tc>
+          <w:tcPr>
+            <w:tcW w:w="1290" w:type="dxa"/>
+          </w:tcPr>
+          <w:p/>
+        </w:tc>
+      </w:tr>
+      <w:tr>
+        <w:tc>
+          <w:tcPr>
+            <w:tcW w:w="8188" w:type="dxa"/>
+          </w:tcPr>
+          <w:p>
+            <w:r>
+              <w:t>Next stage: refactor to re-introduce separation using Item VMs. Maybe bind CellView and DiscView properties (e.g. State, IsPlaying etc) via a default Style.</w:t>
+            </w:r>
+          </w:p>
+        </w:tc>
+        <w:tc>
+          <w:tcPr>
+            <w:tcW w:w="1290" w:type="dxa"/>
+          </w:tcPr>
+          <w:p/>
+        </w:tc>
+      </w:tr>
+    </w:tbl>
+    <w:p>
+      <w:pPr>
+        <w:spacing w:after="0"/>
+      </w:pPr>
+    </w:p>
+    <w:p>
+      <w:pPr>
+        <w:spacing w:after="0"/>
+      </w:pPr>
+      <w:r>
+        <w:t xml:space="preserve">PlaySet: </w:t>
+      </w:r>
+    </w:p>
+    <w:p>
+      <w:pPr>
+        <w:spacing w:after="0"/>
+      </w:pPr>
+      <w:r>
+        <w:tab/>
+        <w:t>Turn</w:t>
+      </w:r>
+    </w:p>
+    <w:p>
+      <w:pPr>
+        <w:spacing w:after="0"/>
+      </w:pPr>
+      <w:r>
+        <w:tab/>
+        <w:t>Disc</w:t>
+      </w:r>
+    </w:p>
+    <w:p>
+      <w:pPr>
+        <w:spacing w:after="0"/>
+      </w:pPr>
+      <w:r>
+        <w:tab/>
+        <w:t>Cell</w:t>
+      </w:r>
+    </w:p>
+    <w:p>
+      <w:pPr>
+        <w:spacing w:after="0"/>
+      </w:pPr>
+      <w:r>
+        <w:tab/>
+        <w:t xml:space="preserve">list of </w:t>
+      </w:r>
+      <w:r>
+        <w:t>cells</w:t>
+      </w:r>
+      <w:r>
+        <w:t xml:space="preserve"> to flip/change state</w:t>
+      </w:r>
+    </w:p>
+    <w:p>
+      <w:pPr>
+        <w:spacing w:after="0"/>
+      </w:pPr>
+    </w:p>
+    <w:p>
+      <w:pPr>
+        <w:spacing w:after="0"/>
+        <w:rPr>
+          <w:u w:val="single"/>
+        </w:rPr>
+      </w:pPr>
+      <w:r>
+        <w:rPr>
+          <w:u w:val="single"/>
+        </w:rPr>
+        <w:t>New design</w:t>
+      </w:r>
+    </w:p>
+    <w:tbl>
+      <w:tblPr>
+        <w:tblStyle w:val="TableGrid"/>
+        <w:tblW w:w="0" w:type="auto"/>
+        <w:tblLook w:val="04A0" w:firstRow="1" w:lastRow="0" w:firstColumn="1" w:lastColumn="0" w:noHBand="0" w:noVBand="1"/>
+      </w:tblPr>
+      <w:tblGrid>
+        <w:gridCol w:w="4621"/>
+        <w:gridCol w:w="4621"/>
+      </w:tblGrid>
+      <w:tr>
+        <w:tc>
+          <w:tcPr>
+            <w:tcW w:w="4621" w:type="dxa"/>
+          </w:tcPr>
+          <w:p>
+            <w:r>
+              <w:t>Don’t like new Refresh mechanism.</w:t>
+            </w:r>
+          </w:p>
+          <w:p>
+            <w:r>
+              <w:t>In OBC trigger on these changes instead:</w:t>
+            </w:r>
+          </w:p>
+          <w:p>
+            <w:r>
+              <w:t>Disc to cell =&gt; cell.Disc prop</w:t>
+            </w:r>
+          </w:p>
+          <w:p>
+            <w:r>
+              <w:t xml:space="preserve">Disc to stack =&gt; </w:t>
+            </w:r>
+            <w:r>
+              <w:t xml:space="preserve"> </w:t>
+            </w:r>
+            <w:r>
+              <w:t>cell.Disc prop</w:t>
+            </w:r>
+          </w:p>
+          <w:p>
+            <w:r>
+              <w:t>Flip disc =&gt; disc.DiscColor prop</w:t>
+            </w:r>
+          </w:p>
+          <w:p/>
+          <w:p>
+            <w:r>
+              <w:t>Other props should just bind through</w:t>
+            </w:r>
+          </w:p>
+          <w:p/>
+          <w:p>
+            <w:r>
+              <w:t>Remove NotifyRefresh() ?</w:t>
+            </w:r>
+            <w:bookmarkStart w:id="0" w:name="_GoBack"/>
+            <w:bookmarkEnd w:id="0"/>
+          </w:p>
+        </w:tc>
+        <w:tc>
+          <w:tcPr>
+            <w:tcW w:w="4621" w:type="dxa"/>
+          </w:tcPr>
+          <w:p/>
+        </w:tc>
+      </w:tr>
+      <w:tr>
+        <w:tc>
+          <w:tcPr>
+            <w:tcW w:w="4621" w:type="dxa"/>
+          </w:tcPr>
+          <w:p/>
+        </w:tc>
+        <w:tc>
+          <w:tcPr>
+            <w:tcW w:w="4621" w:type="dxa"/>
+          </w:tcPr>
+          <w:p/>
+        </w:tc>
+      </w:tr>
+      <w:tr>
+        <w:tc>
+          <w:tcPr>
+            <w:tcW w:w="4621" w:type="dxa"/>
+          </w:tcPr>
+          <w:p/>
+        </w:tc>
+        <w:tc>
+          <w:tcPr>
+            <w:tcW w:w="4621" w:type="dxa"/>
+          </w:tcPr>
+          <w:p/>
+        </w:tc>
+      </w:tr>
+      <w:tr>
+        <w:tc>
+          <w:tcPr>
+            <w:tcW w:w="4621" w:type="dxa"/>
+          </w:tcPr>
+          <w:p/>
+        </w:tc>
+        <w:tc>
+          <w:tcPr>
+            <w:tcW w:w="4621" w:type="dxa"/>
+          </w:tcPr>
+          <w:p/>
+        </w:tc>
+      </w:tr>
+    </w:tbl>
+    <w:p>
+      <w:pPr>
+        <w:spacing w:after="0"/>
+      </w:pPr>
+    </w:p>
+    <w:p/>
+    <w:p/>
+    <w:p/>
     <w:p/>
     <w:sectPr>
       <w:pgSz w:w="11906" w:h="16838"/>

</xml_diff>

<commit_message>
Queue to process cells/discs
</commit_message>
<xml_diff>
--- a/Othello.docx
+++ b/Othello.docx
@@ -6,12 +6,14 @@
       <w:pPr>
         <w:spacing w:after="0"/>
         <w:rPr>
+          <w:rFonts w:cstheme="minorHAnsi"/>
           <w:b/>
           <w:u w:val="single"/>
         </w:rPr>
       </w:pPr>
       <w:r>
         <w:rPr>
+          <w:rFonts w:cstheme="minorHAnsi"/>
           <w:b/>
           <w:u w:val="single"/>
         </w:rPr>
@@ -21,17 +23,22 @@
     <w:p>
       <w:pPr>
         <w:spacing w:after="0"/>
+        <w:rPr>
+          <w:rFonts w:cstheme="minorHAnsi"/>
+        </w:rPr>
       </w:pPr>
     </w:p>
     <w:p>
       <w:pPr>
         <w:spacing w:after="0"/>
         <w:rPr>
+          <w:rFonts w:cstheme="minorHAnsi"/>
           <w:u w:val="single"/>
         </w:rPr>
       </w:pPr>
       <w:r>
         <w:rPr>
+          <w:rFonts w:cstheme="minorHAnsi"/>
           <w:u w:val="single"/>
         </w:rPr>
         <w:t>Major Features</w:t>
@@ -40,6 +47,9 @@
     <w:p>
       <w:pPr>
         <w:spacing w:after="0"/>
+        <w:rPr>
+          <w:rFonts w:cstheme="minorHAnsi"/>
+        </w:rPr>
       </w:pPr>
     </w:p>
     <w:tbl>
@@ -60,11 +70,13 @@
           <w:p>
             <w:pPr>
               <w:rPr>
+                <w:rFonts w:cstheme="minorHAnsi"/>
                 <w:b/>
               </w:rPr>
             </w:pPr>
             <w:r>
               <w:rPr>
+                <w:rFonts w:cstheme="minorHAnsi"/>
                 <w:b/>
               </w:rPr>
               <w:t>Name</w:t>
@@ -78,11 +90,13 @@
           <w:p>
             <w:pPr>
               <w:rPr>
+                <w:rFonts w:cstheme="minorHAnsi"/>
                 <w:b/>
               </w:rPr>
             </w:pPr>
             <w:r>
               <w:rPr>
+                <w:rFonts w:cstheme="minorHAnsi"/>
                 <w:b/>
               </w:rPr>
               <w:t>Notes</w:t>
@@ -96,7 +110,15 @@
             <w:tcW w:w="4621" w:type="dxa"/>
           </w:tcPr>
           <w:p>
-            <w:r>
+            <w:pPr>
+              <w:rPr>
+                <w:rFonts w:cstheme="minorHAnsi"/>
+              </w:rPr>
+            </w:pPr>
+            <w:r>
+              <w:rPr>
+                <w:rFonts w:cstheme="minorHAnsi"/>
+              </w:rPr>
               <w:t>Player v Engine mode</w:t>
             </w:r>
           </w:p>
@@ -106,15 +128,29 @@
             <w:tcW w:w="4621" w:type="dxa"/>
           </w:tcPr>
           <w:p>
-            <w:r>
+            <w:pPr>
+              <w:rPr>
+                <w:rFonts w:cstheme="minorHAnsi"/>
+              </w:rPr>
+            </w:pPr>
+            <w:r>
+              <w:rPr>
+                <w:rFonts w:cstheme="minorHAnsi"/>
+              </w:rPr>
               <w:t xml:space="preserve">Need </w:t>
             </w:r>
             <w:proofErr w:type="spellStart"/>
             <w:r>
+              <w:rPr>
+                <w:rFonts w:cstheme="minorHAnsi"/>
+              </w:rPr>
               <w:t>GameState</w:t>
             </w:r>
             <w:proofErr w:type="spellEnd"/>
             <w:r>
+              <w:rPr>
+                <w:rFonts w:cstheme="minorHAnsi"/>
+              </w:rPr>
               <w:t xml:space="preserve"> and game options page</w:t>
             </w:r>
           </w:p>
@@ -125,35 +161,33 @@
           <w:tcPr>
             <w:tcW w:w="4621" w:type="dxa"/>
           </w:tcPr>
-          <w:p/>
+          <w:p>
+            <w:pPr>
+              <w:rPr>
+                <w:rFonts w:cstheme="minorHAnsi"/>
+              </w:rPr>
+            </w:pPr>
+          </w:p>
         </w:tc>
         <w:tc>
           <w:tcPr>
             <w:tcW w:w="4621" w:type="dxa"/>
           </w:tcPr>
-          <w:p/>
+          <w:p>
+            <w:pPr>
+              <w:rPr>
+                <w:rFonts w:cstheme="minorHAnsi"/>
+              </w:rPr>
+            </w:pPr>
+          </w:p>
         </w:tc>
       </w:tr>
     </w:tbl>
     <w:p>
       <w:pPr>
         <w:spacing w:after="0"/>
-      </w:pPr>
-    </w:p>
-    <w:p>
-      <w:pPr>
-        <w:spacing w:after="0"/>
-      </w:pPr>
-    </w:p>
-    <w:p>
-      <w:pPr>
-        <w:spacing w:after="0"/>
-      </w:pPr>
-    </w:p>
-    <w:p>
-      <w:pPr>
-        <w:spacing w:after="0"/>
         <w:rPr>
+          <w:rFonts w:cstheme="minorHAnsi"/>
           <w:b/>
           <w:u w:val="single"/>
         </w:rPr>
@@ -179,17 +213,29 @@
               <w:autoSpaceDE w:val="0"/>
               <w:autoSpaceDN w:val="0"/>
               <w:adjustRightInd w:val="0"/>
+              <w:rPr>
+                <w:rFonts w:cstheme="minorHAnsi"/>
+              </w:rPr>
             </w:pPr>
             <w:proofErr w:type="spellStart"/>
             <w:r>
+              <w:rPr>
+                <w:rFonts w:cstheme="minorHAnsi"/>
+              </w:rPr>
               <w:t>GameState</w:t>
             </w:r>
             <w:proofErr w:type="spellEnd"/>
             <w:r>
+              <w:rPr>
+                <w:rFonts w:cstheme="minorHAnsi"/>
+              </w:rPr>
               <w:t xml:space="preserve">, start in </w:t>
             </w:r>
             <w:proofErr w:type="spellStart"/>
             <w:r>
+              <w:rPr>
+                <w:rFonts w:cstheme="minorHAnsi"/>
+              </w:rPr>
               <w:t>NotStarted</w:t>
             </w:r>
             <w:proofErr w:type="spellEnd"/>
@@ -200,24 +246,34 @@
               <w:autoSpaceDN w:val="0"/>
               <w:adjustRightInd w:val="0"/>
               <w:rPr>
-                <w:rFonts w:ascii="Consolas" w:hAnsi="Consolas" w:cs="Consolas"/>
-                <w:color w:val="000000"/>
-                <w:sz w:val="19"/>
-                <w:szCs w:val="19"/>
-              </w:rPr>
-            </w:pPr>
-            <w:r>
+                <w:rFonts w:cstheme="minorHAnsi"/>
+                <w:color w:val="000000"/>
+              </w:rPr>
+            </w:pPr>
+            <w:r>
+              <w:rPr>
+                <w:rFonts w:cstheme="minorHAnsi"/>
+              </w:rPr>
               <w:t xml:space="preserve">Replace </w:t>
             </w:r>
             <w:proofErr w:type="spellStart"/>
             <w:r>
+              <w:rPr>
+                <w:rFonts w:cstheme="minorHAnsi"/>
+              </w:rPr>
               <w:t>IsPl</w:t>
             </w:r>
             <w:r>
+              <w:rPr>
+                <w:rFonts w:cstheme="minorHAnsi"/>
+              </w:rPr>
               <w:t>aying</w:t>
             </w:r>
             <w:proofErr w:type="spellEnd"/>
             <w:r>
+              <w:rPr>
+                <w:rFonts w:cstheme="minorHAnsi"/>
+              </w:rPr>
               <w:t>?</w:t>
             </w:r>
           </w:p>
@@ -227,11 +283,25 @@
             <w:tcW w:w="709" w:type="dxa"/>
           </w:tcPr>
           <w:p>
-            <w:r>
+            <w:pPr>
+              <w:rPr>
+                <w:rFonts w:cstheme="minorHAnsi"/>
+              </w:rPr>
+            </w:pPr>
+            <w:r>
+              <w:rPr>
+                <w:rFonts w:cstheme="minorHAnsi"/>
+              </w:rPr>
               <w:t>/</w:t>
             </w:r>
           </w:p>
-          <w:p/>
+          <w:p>
+            <w:pPr>
+              <w:rPr>
+                <w:rFonts w:cstheme="minorHAnsi"/>
+              </w:rPr>
+            </w:pPr>
+          </w:p>
         </w:tc>
       </w:tr>
       <w:tr>
@@ -245,28 +315,22 @@
               <w:autoSpaceDN w:val="0"/>
               <w:adjustRightInd w:val="0"/>
               <w:rPr>
-                <w:rFonts w:ascii="Consolas" w:hAnsi="Consolas" w:cs="Consolas"/>
-                <w:color w:val="000000"/>
-                <w:sz w:val="19"/>
-                <w:szCs w:val="19"/>
-              </w:rPr>
-            </w:pPr>
-            <w:r>
-              <w:rPr>
-                <w:rFonts w:ascii="Consolas" w:hAnsi="Consolas" w:cs="Consolas"/>
-                <w:color w:val="000000"/>
-                <w:sz w:val="19"/>
-                <w:szCs w:val="19"/>
+                <w:rFonts w:cstheme="minorHAnsi"/>
+                <w:color w:val="000000"/>
+              </w:rPr>
+            </w:pPr>
+            <w:r>
+              <w:rPr>
+                <w:rFonts w:cstheme="minorHAnsi"/>
+                <w:color w:val="000000"/>
               </w:rPr>
               <w:t xml:space="preserve">Need MVVM mechanism for showing a page with a </w:t>
             </w:r>
             <w:proofErr w:type="spellStart"/>
             <w:r>
               <w:rPr>
-                <w:rFonts w:ascii="Consolas" w:hAnsi="Consolas" w:cs="Consolas"/>
-                <w:color w:val="000000"/>
-                <w:sz w:val="19"/>
-                <w:szCs w:val="19"/>
+                <w:rFonts w:cstheme="minorHAnsi"/>
+                <w:color w:val="000000"/>
               </w:rPr>
               <w:t>ViewModel</w:t>
             </w:r>
@@ -278,29 +342,23 @@
               <w:autoSpaceDN w:val="0"/>
               <w:adjustRightInd w:val="0"/>
               <w:rPr>
-                <w:rFonts w:ascii="Consolas" w:hAnsi="Consolas" w:cs="Consolas"/>
-                <w:color w:val="000000"/>
-                <w:sz w:val="19"/>
-                <w:szCs w:val="19"/>
+                <w:rFonts w:cstheme="minorHAnsi"/>
+                <w:color w:val="000000"/>
               </w:rPr>
             </w:pPr>
             <w:proofErr w:type="spellStart"/>
             <w:r>
               <w:rPr>
-                <w:rFonts w:ascii="Consolas" w:hAnsi="Consolas" w:cs="Consolas"/>
-                <w:color w:val="000000"/>
-                <w:sz w:val="19"/>
-                <w:szCs w:val="19"/>
+                <w:rFonts w:cstheme="minorHAnsi"/>
+                <w:color w:val="000000"/>
               </w:rPr>
               <w:t>UserInterfaceService</w:t>
             </w:r>
             <w:proofErr w:type="spellEnd"/>
             <w:r>
               <w:rPr>
-                <w:rFonts w:ascii="Consolas" w:hAnsi="Consolas" w:cs="Consolas"/>
-                <w:color w:val="000000"/>
-                <w:sz w:val="19"/>
-                <w:szCs w:val="19"/>
+                <w:rFonts w:cstheme="minorHAnsi"/>
+                <w:color w:val="000000"/>
               </w:rPr>
               <w:t>:</w:t>
             </w:r>
@@ -311,38 +369,30 @@
               <w:autoSpaceDN w:val="0"/>
               <w:adjustRightInd w:val="0"/>
               <w:rPr>
-                <w:rFonts w:ascii="Consolas" w:hAnsi="Consolas" w:cs="Consolas"/>
-                <w:color w:val="000000"/>
-                <w:sz w:val="19"/>
-                <w:szCs w:val="19"/>
-              </w:rPr>
-            </w:pPr>
-            <w:r>
-              <w:rPr>
-                <w:rFonts w:ascii="Consolas" w:hAnsi="Consolas" w:cs="Consolas"/>
-                <w:color w:val="000000"/>
-                <w:sz w:val="19"/>
-                <w:szCs w:val="19"/>
+                <w:rFonts w:cstheme="minorHAnsi"/>
+                <w:color w:val="000000"/>
+              </w:rPr>
+            </w:pPr>
+            <w:r>
+              <w:rPr>
+                <w:rFonts w:cstheme="minorHAnsi"/>
+                <w:color w:val="000000"/>
               </w:rPr>
               <w:t>Register&lt;</w:t>
             </w:r>
             <w:proofErr w:type="spellStart"/>
             <w:r>
               <w:rPr>
-                <w:rFonts w:ascii="Consolas" w:hAnsi="Consolas" w:cs="Consolas"/>
-                <w:color w:val="000000"/>
-                <w:sz w:val="19"/>
-                <w:szCs w:val="19"/>
+                <w:rFonts w:cstheme="minorHAnsi"/>
+                <w:color w:val="000000"/>
               </w:rPr>
               <w:t>TView,TViewModel</w:t>
             </w:r>
             <w:proofErr w:type="spellEnd"/>
             <w:r>
               <w:rPr>
-                <w:rFonts w:ascii="Consolas" w:hAnsi="Consolas" w:cs="Consolas"/>
-                <w:color w:val="000000"/>
-                <w:sz w:val="19"/>
-                <w:szCs w:val="19"/>
+                <w:rFonts w:cstheme="minorHAnsi"/>
+                <w:color w:val="000000"/>
               </w:rPr>
               <w:t>&gt;()</w:t>
             </w:r>
@@ -353,89 +403,71 @@
               <w:autoSpaceDN w:val="0"/>
               <w:adjustRightInd w:val="0"/>
               <w:rPr>
-                <w:rFonts w:ascii="Consolas" w:hAnsi="Consolas" w:cs="Consolas"/>
-                <w:color w:val="000000"/>
-                <w:sz w:val="19"/>
-                <w:szCs w:val="19"/>
+                <w:rFonts w:cstheme="minorHAnsi"/>
+                <w:color w:val="000000"/>
               </w:rPr>
             </w:pPr>
             <w:proofErr w:type="spellStart"/>
             <w:r>
               <w:rPr>
-                <w:rFonts w:ascii="Consolas" w:hAnsi="Consolas" w:cs="Consolas"/>
-                <w:color w:val="000000"/>
-                <w:sz w:val="19"/>
-                <w:szCs w:val="19"/>
+                <w:rFonts w:cstheme="minorHAnsi"/>
+                <w:color w:val="000000"/>
               </w:rPr>
               <w:t>ShowDialogView</w:t>
             </w:r>
             <w:proofErr w:type="spellEnd"/>
             <w:r>
               <w:rPr>
-                <w:rFonts w:ascii="Consolas" w:hAnsi="Consolas" w:cs="Consolas"/>
-                <w:color w:val="000000"/>
-                <w:sz w:val="19"/>
-                <w:szCs w:val="19"/>
+                <w:rFonts w:cstheme="minorHAnsi"/>
+                <w:color w:val="000000"/>
               </w:rPr>
               <w:t>(</w:t>
             </w:r>
             <w:proofErr w:type="spellStart"/>
             <w:r>
               <w:rPr>
-                <w:rFonts w:ascii="Consolas" w:hAnsi="Consolas" w:cs="Consolas"/>
-                <w:color w:val="000000"/>
-                <w:sz w:val="19"/>
-                <w:szCs w:val="19"/>
+                <w:rFonts w:cstheme="minorHAnsi"/>
+                <w:color w:val="000000"/>
               </w:rPr>
               <w:t>TViewModel</w:t>
             </w:r>
             <w:proofErr w:type="spellEnd"/>
             <w:r>
               <w:rPr>
-                <w:rFonts w:ascii="Consolas" w:hAnsi="Consolas" w:cs="Consolas"/>
-                <w:color w:val="000000"/>
-                <w:sz w:val="19"/>
-                <w:szCs w:val="19"/>
+                <w:rFonts w:cstheme="minorHAnsi"/>
+                <w:color w:val="000000"/>
               </w:rPr>
               <w:t>/</w:t>
             </w:r>
             <w:proofErr w:type="spellStart"/>
             <w:r>
               <w:rPr>
-                <w:rFonts w:ascii="Consolas" w:hAnsi="Consolas" w:cs="Consolas"/>
-                <w:color w:val="000000"/>
-                <w:sz w:val="19"/>
-                <w:szCs w:val="19"/>
+                <w:rFonts w:cstheme="minorHAnsi"/>
+                <w:color w:val="000000"/>
               </w:rPr>
               <w:t>IDialog</w:t>
             </w:r>
             <w:proofErr w:type="spellEnd"/>
             <w:r>
               <w:rPr>
-                <w:rFonts w:ascii="Consolas" w:hAnsi="Consolas" w:cs="Consolas"/>
-                <w:color w:val="000000"/>
-                <w:sz w:val="19"/>
-                <w:szCs w:val="19"/>
+                <w:rFonts w:cstheme="minorHAnsi"/>
+                <w:color w:val="000000"/>
               </w:rPr>
               <w:t xml:space="preserve"> </w:t>
             </w:r>
             <w:proofErr w:type="spellStart"/>
             <w:r>
               <w:rPr>
-                <w:rFonts w:ascii="Consolas" w:hAnsi="Consolas" w:cs="Consolas"/>
-                <w:color w:val="000000"/>
-                <w:sz w:val="19"/>
-                <w:szCs w:val="19"/>
+                <w:rFonts w:cstheme="minorHAnsi"/>
+                <w:color w:val="000000"/>
               </w:rPr>
               <w:t>vm</w:t>
             </w:r>
             <w:proofErr w:type="spellEnd"/>
             <w:r>
               <w:rPr>
-                <w:rFonts w:ascii="Consolas" w:hAnsi="Consolas" w:cs="Consolas"/>
-                <w:color w:val="000000"/>
-                <w:sz w:val="19"/>
-                <w:szCs w:val="19"/>
+                <w:rFonts w:cstheme="minorHAnsi"/>
+                <w:color w:val="000000"/>
               </w:rPr>
               <w:t>)</w:t>
             </w:r>
@@ -446,7 +478,15 @@
             <w:tcW w:w="709" w:type="dxa"/>
           </w:tcPr>
           <w:p>
-            <w:r>
+            <w:pPr>
+              <w:rPr>
+                <w:rFonts w:cstheme="minorHAnsi"/>
+              </w:rPr>
+            </w:pPr>
+            <w:r>
+              <w:rPr>
+                <w:rFonts w:cstheme="minorHAnsi"/>
+              </w:rPr>
               <w:t>/</w:t>
             </w:r>
           </w:p>
@@ -463,18 +503,14 @@
               <w:autoSpaceDN w:val="0"/>
               <w:adjustRightInd w:val="0"/>
               <w:rPr>
-                <w:rFonts w:ascii="Consolas" w:hAnsi="Consolas" w:cs="Consolas"/>
-                <w:color w:val="000000"/>
-                <w:sz w:val="19"/>
-                <w:szCs w:val="19"/>
-              </w:rPr>
-            </w:pPr>
-            <w:r>
-              <w:rPr>
-                <w:rFonts w:ascii="Consolas" w:hAnsi="Consolas" w:cs="Consolas"/>
-                <w:color w:val="000000"/>
-                <w:sz w:val="19"/>
-                <w:szCs w:val="19"/>
+                <w:rFonts w:cstheme="minorHAnsi"/>
+                <w:color w:val="000000"/>
+              </w:rPr>
+            </w:pPr>
+            <w:r>
+              <w:rPr>
+                <w:rFonts w:cstheme="minorHAnsi"/>
+                <w:color w:val="000000"/>
               </w:rPr>
               <w:t>“New Game” page with:</w:t>
             </w:r>
@@ -485,18 +521,14 @@
               <w:autoSpaceDN w:val="0"/>
               <w:adjustRightInd w:val="0"/>
               <w:rPr>
-                <w:rFonts w:ascii="Consolas" w:hAnsi="Consolas" w:cs="Consolas"/>
-                <w:color w:val="000000"/>
-                <w:sz w:val="19"/>
-                <w:szCs w:val="19"/>
-              </w:rPr>
-            </w:pPr>
-            <w:r>
-              <w:rPr>
-                <w:rFonts w:ascii="Consolas" w:hAnsi="Consolas" w:cs="Consolas"/>
-                <w:color w:val="000000"/>
-                <w:sz w:val="19"/>
-                <w:szCs w:val="19"/>
+                <w:rFonts w:cstheme="minorHAnsi"/>
+                <w:color w:val="000000"/>
+              </w:rPr>
+            </w:pPr>
+            <w:r>
+              <w:rPr>
+                <w:rFonts w:cstheme="minorHAnsi"/>
+                <w:color w:val="000000"/>
               </w:rPr>
               <w:t>Mode = Player v Player, Player v Device</w:t>
             </w:r>
@@ -507,27 +539,21 @@
               <w:autoSpaceDN w:val="0"/>
               <w:adjustRightInd w:val="0"/>
               <w:rPr>
-                <w:rFonts w:ascii="Consolas" w:hAnsi="Consolas" w:cs="Consolas"/>
-                <w:color w:val="000000"/>
-                <w:sz w:val="19"/>
-                <w:szCs w:val="19"/>
-              </w:rPr>
-            </w:pPr>
-            <w:r>
-              <w:rPr>
-                <w:rFonts w:ascii="Consolas" w:hAnsi="Consolas" w:cs="Consolas"/>
-                <w:color w:val="000000"/>
-                <w:sz w:val="19"/>
-                <w:szCs w:val="19"/>
+                <w:rFonts w:cstheme="minorHAnsi"/>
+                <w:color w:val="000000"/>
+              </w:rPr>
+            </w:pPr>
+            <w:r>
+              <w:rPr>
+                <w:rFonts w:cstheme="minorHAnsi"/>
+                <w:color w:val="000000"/>
               </w:rPr>
               <w:t>Start Game</w:t>
             </w:r>
             <w:r>
               <w:rPr>
-                <w:rFonts w:ascii="Consolas" w:hAnsi="Consolas" w:cs="Consolas"/>
-                <w:color w:val="000000"/>
-                <w:sz w:val="19"/>
-                <w:szCs w:val="19"/>
+                <w:rFonts w:cstheme="minorHAnsi"/>
+                <w:color w:val="000000"/>
               </w:rPr>
               <w:t xml:space="preserve"> button</w:t>
             </w:r>
@@ -538,7 +564,15 @@
             <w:tcW w:w="709" w:type="dxa"/>
           </w:tcPr>
           <w:p>
-            <w:r>
+            <w:pPr>
+              <w:rPr>
+                <w:rFonts w:cstheme="minorHAnsi"/>
+              </w:rPr>
+            </w:pPr>
+            <w:r>
+              <w:rPr>
+                <w:rFonts w:cstheme="minorHAnsi"/>
+              </w:rPr>
               <w:t>/</w:t>
             </w:r>
           </w:p>
@@ -555,38 +589,30 @@
               <w:autoSpaceDN w:val="0"/>
               <w:adjustRightInd w:val="0"/>
               <w:rPr>
-                <w:rFonts w:ascii="Consolas" w:hAnsi="Consolas" w:cs="Consolas"/>
-                <w:color w:val="000000"/>
-                <w:sz w:val="19"/>
-                <w:szCs w:val="19"/>
-              </w:rPr>
-            </w:pPr>
-            <w:r>
-              <w:rPr>
-                <w:rFonts w:ascii="Consolas" w:hAnsi="Consolas" w:cs="Consolas"/>
-                <w:color w:val="000000"/>
-                <w:sz w:val="19"/>
-                <w:szCs w:val="19"/>
+                <w:rFonts w:cstheme="minorHAnsi"/>
+                <w:color w:val="000000"/>
+              </w:rPr>
+            </w:pPr>
+            <w:r>
+              <w:rPr>
+                <w:rFonts w:cstheme="minorHAnsi"/>
+                <w:color w:val="000000"/>
               </w:rPr>
               <w:t xml:space="preserve">Need a </w:t>
             </w:r>
             <w:proofErr w:type="spellStart"/>
             <w:r>
               <w:rPr>
-                <w:rFonts w:ascii="Consolas" w:hAnsi="Consolas" w:cs="Consolas"/>
-                <w:color w:val="000000"/>
-                <w:sz w:val="19"/>
-                <w:szCs w:val="19"/>
+                <w:rFonts w:cstheme="minorHAnsi"/>
+                <w:color w:val="000000"/>
               </w:rPr>
               <w:t>GameOptions</w:t>
             </w:r>
             <w:proofErr w:type="spellEnd"/>
             <w:r>
               <w:rPr>
-                <w:rFonts w:ascii="Consolas" w:hAnsi="Consolas" w:cs="Consolas"/>
-                <w:color w:val="000000"/>
-                <w:sz w:val="19"/>
-                <w:szCs w:val="19"/>
+                <w:rFonts w:cstheme="minorHAnsi"/>
+                <w:color w:val="000000"/>
               </w:rPr>
               <w:t xml:space="preserve"> class</w:t>
             </w:r>
@@ -597,38 +623,30 @@
               <w:autoSpaceDN w:val="0"/>
               <w:adjustRightInd w:val="0"/>
               <w:rPr>
-                <w:rFonts w:ascii="Consolas" w:hAnsi="Consolas" w:cs="Consolas"/>
-                <w:color w:val="000000"/>
-                <w:sz w:val="19"/>
-                <w:szCs w:val="19"/>
-              </w:rPr>
-            </w:pPr>
-            <w:r>
-              <w:rPr>
-                <w:rFonts w:ascii="Consolas" w:hAnsi="Consolas" w:cs="Consolas"/>
-                <w:color w:val="000000"/>
-                <w:sz w:val="19"/>
-                <w:szCs w:val="19"/>
+                <w:rFonts w:cstheme="minorHAnsi"/>
+                <w:color w:val="000000"/>
+              </w:rPr>
+            </w:pPr>
+            <w:r>
+              <w:rPr>
+                <w:rFonts w:cstheme="minorHAnsi"/>
+                <w:color w:val="000000"/>
               </w:rPr>
               <w:t xml:space="preserve">Pass to </w:t>
             </w:r>
             <w:proofErr w:type="spellStart"/>
             <w:r>
               <w:rPr>
-                <w:rFonts w:ascii="Consolas" w:hAnsi="Consolas" w:cs="Consolas"/>
-                <w:color w:val="000000"/>
-                <w:sz w:val="19"/>
-                <w:szCs w:val="19"/>
+                <w:rFonts w:cstheme="minorHAnsi"/>
+                <w:color w:val="000000"/>
               </w:rPr>
               <w:t>NewGameVM</w:t>
             </w:r>
             <w:proofErr w:type="spellEnd"/>
             <w:r>
               <w:rPr>
-                <w:rFonts w:ascii="Consolas" w:hAnsi="Consolas" w:cs="Consolas"/>
-                <w:color w:val="000000"/>
-                <w:sz w:val="19"/>
-                <w:szCs w:val="19"/>
+                <w:rFonts w:cstheme="minorHAnsi"/>
+                <w:color w:val="000000"/>
               </w:rPr>
               <w:t xml:space="preserve"> to be populated.</w:t>
             </w:r>
@@ -639,18 +657,14 @@
               <w:autoSpaceDN w:val="0"/>
               <w:adjustRightInd w:val="0"/>
               <w:rPr>
-                <w:rFonts w:ascii="Consolas" w:hAnsi="Consolas" w:cs="Consolas"/>
-                <w:color w:val="000000"/>
-                <w:sz w:val="19"/>
-                <w:szCs w:val="19"/>
-              </w:rPr>
-            </w:pPr>
-            <w:r>
-              <w:rPr>
-                <w:rFonts w:ascii="Consolas" w:hAnsi="Consolas" w:cs="Consolas"/>
-                <w:color w:val="000000"/>
-                <w:sz w:val="19"/>
-                <w:szCs w:val="19"/>
+                <w:rFonts w:cstheme="minorHAnsi"/>
+                <w:color w:val="000000"/>
+              </w:rPr>
+            </w:pPr>
+            <w:r>
+              <w:rPr>
+                <w:rFonts w:cstheme="minorHAnsi"/>
+                <w:color w:val="000000"/>
               </w:rPr>
               <w:t>Then pass to engine to start game.</w:t>
             </w:r>
@@ -661,59 +675,47 @@
               <w:autoSpaceDN w:val="0"/>
               <w:adjustRightInd w:val="0"/>
               <w:rPr>
-                <w:rFonts w:ascii="Consolas" w:hAnsi="Consolas" w:cs="Consolas"/>
-                <w:color w:val="000000"/>
-                <w:sz w:val="19"/>
-                <w:szCs w:val="19"/>
+                <w:rFonts w:cstheme="minorHAnsi"/>
+                <w:color w:val="000000"/>
               </w:rPr>
             </w:pPr>
             <w:proofErr w:type="spellStart"/>
             <w:r>
               <w:rPr>
-                <w:rFonts w:ascii="Consolas" w:hAnsi="Consolas" w:cs="Consolas"/>
-                <w:color w:val="000000"/>
-                <w:sz w:val="19"/>
-                <w:szCs w:val="19"/>
+                <w:rFonts w:cstheme="minorHAnsi"/>
+                <w:color w:val="000000"/>
               </w:rPr>
               <w:t>PlayerModeEnum</w:t>
             </w:r>
             <w:proofErr w:type="spellEnd"/>
             <w:r>
               <w:rPr>
-                <w:rFonts w:ascii="Consolas" w:hAnsi="Consolas" w:cs="Consolas"/>
-                <w:color w:val="000000"/>
-                <w:sz w:val="19"/>
-                <w:szCs w:val="19"/>
+                <w:rFonts w:cstheme="minorHAnsi"/>
+                <w:color w:val="000000"/>
               </w:rPr>
               <w:t xml:space="preserve"> = </w:t>
             </w:r>
             <w:proofErr w:type="spellStart"/>
             <w:r>
               <w:rPr>
-                <w:rFonts w:ascii="Consolas" w:hAnsi="Consolas" w:cs="Consolas"/>
-                <w:color w:val="000000"/>
-                <w:sz w:val="19"/>
-                <w:szCs w:val="19"/>
+                <w:rFonts w:cstheme="minorHAnsi"/>
+                <w:color w:val="000000"/>
               </w:rPr>
               <w:t>PlayerPlayer</w:t>
             </w:r>
             <w:proofErr w:type="spellEnd"/>
             <w:r>
               <w:rPr>
-                <w:rFonts w:ascii="Consolas" w:hAnsi="Consolas" w:cs="Consolas"/>
-                <w:color w:val="000000"/>
-                <w:sz w:val="19"/>
-                <w:szCs w:val="19"/>
+                <w:rFonts w:cstheme="minorHAnsi"/>
+                <w:color w:val="000000"/>
               </w:rPr>
               <w:t xml:space="preserve">, </w:t>
             </w:r>
             <w:proofErr w:type="spellStart"/>
             <w:r>
               <w:rPr>
-                <w:rFonts w:ascii="Consolas" w:hAnsi="Consolas" w:cs="Consolas"/>
-                <w:color w:val="000000"/>
-                <w:sz w:val="19"/>
-                <w:szCs w:val="19"/>
+                <w:rFonts w:cstheme="minorHAnsi"/>
+                <w:color w:val="000000"/>
               </w:rPr>
               <w:t>PlayerDevice</w:t>
             </w:r>
@@ -725,7 +727,15 @@
             <w:tcW w:w="709" w:type="dxa"/>
           </w:tcPr>
           <w:p>
-            <w:r>
+            <w:pPr>
+              <w:rPr>
+                <w:rFonts w:cstheme="minorHAnsi"/>
+              </w:rPr>
+            </w:pPr>
+            <w:r>
+              <w:rPr>
+                <w:rFonts w:cstheme="minorHAnsi"/>
+              </w:rPr>
               <w:t>/</w:t>
             </w:r>
           </w:p>
@@ -735,25 +745,289 @@
         <w:tc>
           <w:tcPr>
             <w:tcW w:w="7479" w:type="dxa"/>
-          </w:tcPr>
-          <w:p>
-            <w:pPr>
-              <w:autoSpaceDE w:val="0"/>
-              <w:autoSpaceDN w:val="0"/>
-              <w:adjustRightInd w:val="0"/>
-              <w:rPr>
-                <w:rFonts w:ascii="Consolas" w:hAnsi="Consolas" w:cs="Consolas"/>
-                <w:color w:val="000000"/>
-                <w:sz w:val="19"/>
-                <w:szCs w:val="19"/>
-              </w:rPr>
-            </w:pPr>
-            <w:r>
-              <w:rPr>
-                <w:rFonts w:ascii="Consolas" w:hAnsi="Consolas" w:cs="Consolas"/>
-                <w:color w:val="000000"/>
-                <w:sz w:val="19"/>
-                <w:szCs w:val="19"/>
+            <w:shd w:val="clear" w:color="auto" w:fill="auto"/>
+          </w:tcPr>
+          <w:p>
+            <w:pPr>
+              <w:autoSpaceDE w:val="0"/>
+              <w:autoSpaceDN w:val="0"/>
+              <w:adjustRightInd w:val="0"/>
+              <w:rPr>
+                <w:rFonts w:cstheme="minorHAnsi"/>
+                <w:color w:val="000000"/>
+              </w:rPr>
+            </w:pPr>
+            <w:r>
+              <w:rPr>
+                <w:rFonts w:cstheme="minorHAnsi"/>
+                <w:color w:val="000000"/>
+              </w:rPr>
+              <w:t>Need mechanism for board control to signal to VM that animation is complete. Maybe event on disc VM?</w:t>
+            </w:r>
+          </w:p>
+          <w:p>
+            <w:pPr>
+              <w:autoSpaceDE w:val="0"/>
+              <w:autoSpaceDN w:val="0"/>
+              <w:adjustRightInd w:val="0"/>
+              <w:rPr>
+                <w:rFonts w:cstheme="minorHAnsi"/>
+                <w:color w:val="000000"/>
+              </w:rPr>
+            </w:pPr>
+            <w:r>
+              <w:rPr>
+                <w:rFonts w:cstheme="minorHAnsi"/>
+                <w:color w:val="000000"/>
+              </w:rPr>
+              <w:t xml:space="preserve">Or just have </w:t>
+            </w:r>
+            <w:proofErr w:type="spellStart"/>
+            <w:r>
+              <w:rPr>
+                <w:rFonts w:cstheme="minorHAnsi"/>
+                <w:color w:val="000000"/>
+              </w:rPr>
+              <w:t>DiscView</w:t>
+            </w:r>
+            <w:proofErr w:type="spellEnd"/>
+            <w:r>
+              <w:rPr>
+                <w:rFonts w:cstheme="minorHAnsi"/>
+                <w:color w:val="000000"/>
+              </w:rPr>
+              <w:t xml:space="preserve">. </w:t>
+            </w:r>
+            <w:proofErr w:type="spellStart"/>
+            <w:r>
+              <w:rPr>
+                <w:rFonts w:cstheme="minorHAnsi"/>
+                <w:color w:val="000000"/>
+              </w:rPr>
+              <w:t>IsFlat</w:t>
+            </w:r>
+            <w:proofErr w:type="spellEnd"/>
+            <w:r>
+              <w:rPr>
+                <w:rFonts w:cstheme="minorHAnsi"/>
+                <w:color w:val="000000"/>
+              </w:rPr>
+              <w:t xml:space="preserve"> property?</w:t>
+            </w:r>
+          </w:p>
+        </w:tc>
+        <w:tc>
+          <w:tcPr>
+            <w:tcW w:w="709" w:type="dxa"/>
+          </w:tcPr>
+          <w:p>
+            <w:pPr>
+              <w:rPr>
+                <w:rFonts w:cstheme="minorHAnsi"/>
+              </w:rPr>
+            </w:pPr>
+            <w:r>
+              <w:rPr>
+                <w:rFonts w:cstheme="minorHAnsi"/>
+              </w:rPr>
+              <w:t>/</w:t>
+            </w:r>
+          </w:p>
+        </w:tc>
+      </w:tr>
+      <w:tr>
+        <w:tc>
+          <w:tcPr>
+            <w:tcW w:w="7479" w:type="dxa"/>
+          </w:tcPr>
+          <w:p>
+            <w:pPr>
+              <w:rPr>
+                <w:rFonts w:cstheme="minorHAnsi"/>
+              </w:rPr>
+            </w:pPr>
+            <w:r>
+              <w:rPr>
+                <w:rFonts w:cstheme="minorHAnsi"/>
+              </w:rPr>
+              <w:t>Save game state</w:t>
+            </w:r>
+          </w:p>
+          <w:p>
+            <w:pPr>
+              <w:rPr>
+                <w:rFonts w:cstheme="minorHAnsi"/>
+              </w:rPr>
+            </w:pPr>
+            <w:r>
+              <w:rPr>
+                <w:rFonts w:cstheme="minorHAnsi"/>
+              </w:rPr>
+              <w:t>Game options</w:t>
+            </w:r>
+          </w:p>
+          <w:p>
+            <w:pPr>
+              <w:rPr>
+                <w:rFonts w:cstheme="minorHAnsi"/>
+              </w:rPr>
+            </w:pPr>
+            <w:r>
+              <w:rPr>
+                <w:rFonts w:cstheme="minorHAnsi"/>
+              </w:rPr>
+              <w:t xml:space="preserve">List of cells in use and their disc </w:t>
+            </w:r>
+            <w:proofErr w:type="spellStart"/>
+            <w:r>
+              <w:rPr>
+                <w:rFonts w:cstheme="minorHAnsi"/>
+              </w:rPr>
+              <w:t>color</w:t>
+            </w:r>
+            <w:proofErr w:type="spellEnd"/>
+          </w:p>
+          <w:p>
+            <w:pPr>
+              <w:rPr>
+                <w:rFonts w:cstheme="minorHAnsi"/>
+              </w:rPr>
+            </w:pPr>
+            <w:r>
+              <w:rPr>
+                <w:rFonts w:cstheme="minorHAnsi"/>
+              </w:rPr>
+              <w:t>Turn</w:t>
+            </w:r>
+          </w:p>
+          <w:p>
+            <w:pPr>
+              <w:rPr>
+                <w:rFonts w:cstheme="minorHAnsi"/>
+              </w:rPr>
+            </w:pPr>
+            <w:r>
+              <w:rPr>
+                <w:rFonts w:cstheme="minorHAnsi"/>
+              </w:rPr>
+              <w:t>Score</w:t>
+            </w:r>
+          </w:p>
+        </w:tc>
+        <w:tc>
+          <w:tcPr>
+            <w:tcW w:w="709" w:type="dxa"/>
+          </w:tcPr>
+          <w:p>
+            <w:pPr>
+              <w:rPr>
+                <w:rFonts w:cstheme="minorHAnsi"/>
+              </w:rPr>
+            </w:pPr>
+            <w:r>
+              <w:rPr>
+                <w:rFonts w:cstheme="minorHAnsi"/>
+              </w:rPr>
+              <w:t>/</w:t>
+            </w:r>
+          </w:p>
+        </w:tc>
+      </w:tr>
+      <w:tr>
+        <w:tc>
+          <w:tcPr>
+            <w:tcW w:w="7479" w:type="dxa"/>
+          </w:tcPr>
+          <w:p>
+            <w:pPr>
+              <w:rPr>
+                <w:rFonts w:cstheme="minorHAnsi"/>
+                <w:b/>
+              </w:rPr>
+            </w:pPr>
+            <w:r>
+              <w:rPr>
+                <w:rFonts w:cstheme="minorHAnsi"/>
+                <w:b/>
+              </w:rPr>
+              <w:t>Issue: all discs not being stacked when new game</w:t>
+            </w:r>
+          </w:p>
+        </w:tc>
+        <w:tc>
+          <w:tcPr>
+            <w:tcW w:w="709" w:type="dxa"/>
+          </w:tcPr>
+          <w:p>
+            <w:pPr>
+              <w:rPr>
+                <w:rFonts w:cstheme="minorHAnsi"/>
+              </w:rPr>
+            </w:pPr>
+          </w:p>
+        </w:tc>
+      </w:tr>
+      <w:tr>
+        <w:tc>
+          <w:tcPr>
+            <w:tcW w:w="7479" w:type="dxa"/>
+          </w:tcPr>
+          <w:p>
+            <w:pPr>
+              <w:rPr>
+                <w:rFonts w:cstheme="minorHAnsi"/>
+              </w:rPr>
+            </w:pPr>
+            <w:proofErr w:type="spellStart"/>
+            <w:r>
+              <w:rPr>
+                <w:rFonts w:cstheme="minorHAnsi"/>
+              </w:rPr>
+              <w:t>Startup</w:t>
+            </w:r>
+            <w:proofErr w:type="spellEnd"/>
+            <w:r>
+              <w:rPr>
+                <w:rFonts w:cstheme="minorHAnsi"/>
+              </w:rPr>
+              <w:t xml:space="preserve"> page – resume previous game, start new.</w:t>
+            </w:r>
+            <w:bookmarkStart w:id="0" w:name="_GoBack"/>
+            <w:bookmarkEnd w:id="0"/>
+          </w:p>
+        </w:tc>
+        <w:tc>
+          <w:tcPr>
+            <w:tcW w:w="709" w:type="dxa"/>
+          </w:tcPr>
+          <w:p>
+            <w:pPr>
+              <w:rPr>
+                <w:rFonts w:cstheme="minorHAnsi"/>
+              </w:rPr>
+            </w:pPr>
+          </w:p>
+        </w:tc>
+      </w:tr>
+      <w:tr>
+        <w:tc>
+          <w:tcPr>
+            <w:tcW w:w="7479" w:type="dxa"/>
+          </w:tcPr>
+          <w:p>
+            <w:pPr>
+              <w:autoSpaceDE w:val="0"/>
+              <w:autoSpaceDN w:val="0"/>
+              <w:adjustRightInd w:val="0"/>
+              <w:rPr>
+                <w:rFonts w:cstheme="minorHAnsi"/>
+                <w:color w:val="000000"/>
+              </w:rPr>
+            </w:pPr>
+            <w:r>
+              <w:rPr>
+                <w:rFonts w:cstheme="minorHAnsi"/>
+                <w:color w:val="000000"/>
               </w:rPr>
               <w:t>Engine able to play a turn:</w:t>
             </w:r>
@@ -764,18 +1038,14 @@
               <w:autoSpaceDN w:val="0"/>
               <w:adjustRightInd w:val="0"/>
               <w:rPr>
-                <w:rFonts w:ascii="Consolas" w:hAnsi="Consolas" w:cs="Consolas"/>
-                <w:color w:val="000000"/>
-                <w:sz w:val="19"/>
-                <w:szCs w:val="19"/>
-              </w:rPr>
-            </w:pPr>
-            <w:r>
-              <w:rPr>
-                <w:rFonts w:ascii="Consolas" w:hAnsi="Consolas" w:cs="Consolas"/>
-                <w:color w:val="000000"/>
-                <w:sz w:val="19"/>
-                <w:szCs w:val="19"/>
+                <w:rFonts w:cstheme="minorHAnsi"/>
+                <w:color w:val="000000"/>
+              </w:rPr>
+            </w:pPr>
+            <w:r>
+              <w:rPr>
+                <w:rFonts w:cstheme="minorHAnsi"/>
+                <w:color w:val="000000"/>
               </w:rPr>
               <w:t>Needs a list of playable cells.</w:t>
             </w:r>
@@ -786,18 +1056,14 @@
               <w:autoSpaceDN w:val="0"/>
               <w:adjustRightInd w:val="0"/>
               <w:rPr>
-                <w:rFonts w:ascii="Consolas" w:hAnsi="Consolas" w:cs="Consolas"/>
-                <w:color w:val="000000"/>
-                <w:sz w:val="19"/>
-                <w:szCs w:val="19"/>
-              </w:rPr>
-            </w:pPr>
-            <w:r>
-              <w:rPr>
-                <w:rFonts w:ascii="Consolas" w:hAnsi="Consolas" w:cs="Consolas"/>
-                <w:color w:val="000000"/>
-                <w:sz w:val="19"/>
-                <w:szCs w:val="19"/>
+                <w:rFonts w:cstheme="minorHAnsi"/>
+                <w:color w:val="000000"/>
+              </w:rPr>
+            </w:pPr>
+            <w:r>
+              <w:rPr>
+                <w:rFonts w:cstheme="minorHAnsi"/>
+                <w:color w:val="000000"/>
               </w:rPr>
               <w:t>Assign a rating to each cell: Zone, Points</w:t>
             </w:r>
@@ -808,18 +1074,14 @@
               <w:autoSpaceDN w:val="0"/>
               <w:adjustRightInd w:val="0"/>
               <w:rPr>
-                <w:rFonts w:ascii="Consolas" w:hAnsi="Consolas" w:cs="Consolas"/>
-                <w:color w:val="000000"/>
-                <w:sz w:val="19"/>
-                <w:szCs w:val="19"/>
-              </w:rPr>
-            </w:pPr>
-            <w:r>
-              <w:rPr>
-                <w:rFonts w:ascii="Consolas" w:hAnsi="Consolas" w:cs="Consolas"/>
-                <w:color w:val="000000"/>
-                <w:sz w:val="19"/>
-                <w:szCs w:val="19"/>
+                <w:rFonts w:cstheme="minorHAnsi"/>
+                <w:color w:val="000000"/>
+              </w:rPr>
+            </w:pPr>
+            <w:r>
+              <w:rPr>
+                <w:rFonts w:cstheme="minorHAnsi"/>
+                <w:color w:val="000000"/>
               </w:rPr>
               <w:t xml:space="preserve">How to choose cell to play? </w:t>
             </w:r>
@@ -830,47 +1092,16 @@
               <w:autoSpaceDN w:val="0"/>
               <w:adjustRightInd w:val="0"/>
               <w:rPr>
-                <w:rFonts w:ascii="Consolas" w:hAnsi="Consolas" w:cs="Consolas"/>
-                <w:color w:val="000000"/>
-                <w:sz w:val="19"/>
-                <w:szCs w:val="19"/>
-              </w:rPr>
-            </w:pPr>
-            <w:r>
-              <w:rPr>
-                <w:rFonts w:ascii="Consolas" w:hAnsi="Consolas" w:cs="Consolas"/>
-                <w:color w:val="000000"/>
-                <w:sz w:val="19"/>
-                <w:szCs w:val="19"/>
-              </w:rPr>
-              <w:t xml:space="preserve">Define </w:t>
-            </w:r>
-            <w:r>
-              <w:rPr>
-                <w:rFonts w:ascii="Consolas" w:hAnsi="Consolas" w:cs="Consolas"/>
-                <w:color w:val="000000"/>
-                <w:sz w:val="19"/>
-                <w:szCs w:val="19"/>
-              </w:rPr>
-              <w:t>zones</w:t>
-            </w:r>
-            <w:r>
-              <w:rPr>
-                <w:rFonts w:ascii="Consolas" w:hAnsi="Consolas" w:cs="Consolas"/>
-                <w:color w:val="000000"/>
-                <w:sz w:val="19"/>
-                <w:szCs w:val="19"/>
-              </w:rPr>
-              <w:t xml:space="preserve"> with weighting </w:t>
-            </w:r>
-            <w:r>
-              <w:rPr>
-                <w:rFonts w:ascii="Consolas" w:hAnsi="Consolas" w:cs="Consolas"/>
-                <w:color w:val="000000"/>
-                <w:sz w:val="19"/>
-                <w:szCs w:val="19"/>
-              </w:rPr>
-              <w:t>(corner, edge, outer ring, inner cells)</w:t>
+                <w:rFonts w:cstheme="minorHAnsi"/>
+                <w:color w:val="000000"/>
+              </w:rPr>
+            </w:pPr>
+            <w:r>
+              <w:rPr>
+                <w:rFonts w:cstheme="minorHAnsi"/>
+                <w:color w:val="000000"/>
+              </w:rPr>
+              <w:t>Define zones with weighting (corner, edge, outer ring, inner cells)</w:t>
             </w:r>
           </w:p>
           <w:p>
@@ -884,18 +1115,14 @@
               <w:autoSpaceDN w:val="0"/>
               <w:adjustRightInd w:val="0"/>
               <w:rPr>
-                <w:rFonts w:ascii="Consolas" w:hAnsi="Consolas" w:cs="Consolas"/>
-                <w:color w:val="000000"/>
-                <w:sz w:val="19"/>
-                <w:szCs w:val="19"/>
-              </w:rPr>
-            </w:pPr>
-            <w:r>
-              <w:rPr>
-                <w:rFonts w:ascii="Consolas" w:hAnsi="Consolas" w:cs="Consolas"/>
-                <w:color w:val="000000"/>
-                <w:sz w:val="19"/>
-                <w:szCs w:val="19"/>
+                <w:rFonts w:cstheme="minorHAnsi"/>
+                <w:color w:val="000000"/>
+              </w:rPr>
+            </w:pPr>
+            <w:r>
+              <w:rPr>
+                <w:rFonts w:cstheme="minorHAnsi"/>
+                <w:color w:val="000000"/>
               </w:rPr>
               <w:t>Complete random</w:t>
             </w:r>
@@ -911,18 +1138,14 @@
               <w:autoSpaceDN w:val="0"/>
               <w:adjustRightInd w:val="0"/>
               <w:rPr>
-                <w:rFonts w:ascii="Consolas" w:hAnsi="Consolas" w:cs="Consolas"/>
-                <w:color w:val="000000"/>
-                <w:sz w:val="19"/>
-                <w:szCs w:val="19"/>
-              </w:rPr>
-            </w:pPr>
-            <w:r>
-              <w:rPr>
-                <w:rFonts w:ascii="Consolas" w:hAnsi="Consolas" w:cs="Consolas"/>
-                <w:color w:val="000000"/>
-                <w:sz w:val="19"/>
-                <w:szCs w:val="19"/>
+                <w:rFonts w:cstheme="minorHAnsi"/>
+                <w:color w:val="000000"/>
+              </w:rPr>
+            </w:pPr>
+            <w:r>
+              <w:rPr>
+                <w:rFonts w:cstheme="minorHAnsi"/>
+                <w:color w:val="000000"/>
               </w:rPr>
               <w:t>Most points</w:t>
             </w:r>
@@ -938,18 +1161,14 @@
               <w:autoSpaceDN w:val="0"/>
               <w:adjustRightInd w:val="0"/>
               <w:rPr>
-                <w:rFonts w:ascii="Consolas" w:hAnsi="Consolas" w:cs="Consolas"/>
-                <w:color w:val="000000"/>
-                <w:sz w:val="19"/>
-                <w:szCs w:val="19"/>
-              </w:rPr>
-            </w:pPr>
-            <w:r>
-              <w:rPr>
-                <w:rFonts w:ascii="Consolas" w:hAnsi="Consolas" w:cs="Consolas"/>
-                <w:color w:val="000000"/>
-                <w:sz w:val="19"/>
-                <w:szCs w:val="19"/>
+                <w:rFonts w:cstheme="minorHAnsi"/>
+                <w:color w:val="000000"/>
+              </w:rPr>
+            </w:pPr>
+            <w:r>
+              <w:rPr>
+                <w:rFonts w:cstheme="minorHAnsi"/>
+                <w:color w:val="000000"/>
               </w:rPr>
               <w:t>Random within zones</w:t>
             </w:r>
@@ -965,18 +1184,14 @@
               <w:autoSpaceDN w:val="0"/>
               <w:adjustRightInd w:val="0"/>
               <w:rPr>
-                <w:rFonts w:ascii="Consolas" w:hAnsi="Consolas" w:cs="Consolas"/>
-                <w:color w:val="000000"/>
-                <w:sz w:val="19"/>
-                <w:szCs w:val="19"/>
-              </w:rPr>
-            </w:pPr>
-            <w:r>
-              <w:rPr>
-                <w:rFonts w:ascii="Consolas" w:hAnsi="Consolas" w:cs="Consolas"/>
-                <w:color w:val="000000"/>
-                <w:sz w:val="19"/>
-                <w:szCs w:val="19"/>
+                <w:rFonts w:cstheme="minorHAnsi"/>
+                <w:color w:val="000000"/>
+              </w:rPr>
+            </w:pPr>
+            <w:r>
+              <w:rPr>
+                <w:rFonts w:cstheme="minorHAnsi"/>
+                <w:color w:val="000000"/>
               </w:rPr>
               <w:t>Most points within zones</w:t>
             </w:r>
@@ -992,63 +1207,26 @@
               <w:autoSpaceDN w:val="0"/>
               <w:adjustRightInd w:val="0"/>
               <w:rPr>
-                <w:rFonts w:ascii="Consolas" w:hAnsi="Consolas" w:cs="Consolas"/>
-                <w:color w:val="000000"/>
-                <w:sz w:val="19"/>
-                <w:szCs w:val="19"/>
-              </w:rPr>
-            </w:pPr>
-            <w:r>
-              <w:rPr>
-                <w:rFonts w:ascii="Consolas" w:hAnsi="Consolas" w:cs="Consolas"/>
-                <w:color w:val="000000"/>
-                <w:sz w:val="19"/>
-                <w:szCs w:val="19"/>
-              </w:rPr>
-              <w:t xml:space="preserve">Advanced: </w:t>
-            </w:r>
-            <w:r>
-              <w:rPr>
-                <w:rFonts w:ascii="Consolas" w:hAnsi="Consolas" w:cs="Consolas"/>
-                <w:color w:val="000000"/>
-                <w:sz w:val="19"/>
-                <w:szCs w:val="19"/>
-              </w:rPr>
-              <w:t>Zone, points, next player turn rating</w:t>
-            </w:r>
-            <w:r>
-              <w:rPr>
-                <w:rFonts w:ascii="Consolas" w:hAnsi="Consolas" w:cs="Consolas"/>
-                <w:color w:val="000000"/>
-                <w:sz w:val="19"/>
-                <w:szCs w:val="19"/>
-              </w:rPr>
-              <w:t>s</w:t>
-            </w:r>
-          </w:p>
-          <w:p>
-            <w:pPr>
-              <w:autoSpaceDE w:val="0"/>
-              <w:autoSpaceDN w:val="0"/>
-              <w:adjustRightInd w:val="0"/>
-              <w:rPr>
-                <w:rFonts w:ascii="Consolas" w:hAnsi="Consolas" w:cs="Consolas"/>
-                <w:color w:val="000000"/>
-                <w:sz w:val="19"/>
-                <w:szCs w:val="19"/>
-              </w:rPr>
-            </w:pPr>
-          </w:p>
-          <w:p>
-            <w:pPr>
-              <w:autoSpaceDE w:val="0"/>
-              <w:autoSpaceDN w:val="0"/>
-              <w:adjustRightInd w:val="0"/>
-              <w:rPr>
-                <w:rFonts w:ascii="Consolas" w:hAnsi="Consolas" w:cs="Consolas"/>
-                <w:color w:val="000000"/>
-                <w:sz w:val="19"/>
-                <w:szCs w:val="19"/>
+                <w:rFonts w:cstheme="minorHAnsi"/>
+                <w:color w:val="000000"/>
+              </w:rPr>
+            </w:pPr>
+            <w:r>
+              <w:rPr>
+                <w:rFonts w:cstheme="minorHAnsi"/>
+                <w:color w:val="000000"/>
+              </w:rPr>
+              <w:t>Advanced: Zone, points, next player turn ratings</w:t>
+            </w:r>
+          </w:p>
+          <w:p>
+            <w:pPr>
+              <w:autoSpaceDE w:val="0"/>
+              <w:autoSpaceDN w:val="0"/>
+              <w:adjustRightInd w:val="0"/>
+              <w:rPr>
+                <w:rFonts w:cstheme="minorHAnsi"/>
+                <w:color w:val="000000"/>
               </w:rPr>
             </w:pPr>
           </w:p>
@@ -1057,105 +1235,49 @@
           <w:tcPr>
             <w:tcW w:w="709" w:type="dxa"/>
           </w:tcPr>
-          <w:p/>
+          <w:p>
+            <w:pPr>
+              <w:rPr>
+                <w:rFonts w:cstheme="minorHAnsi"/>
+              </w:rPr>
+            </w:pPr>
+            <w:r>
+              <w:rPr>
+                <w:rFonts w:cstheme="minorHAnsi"/>
+              </w:rPr>
+              <w:t>Part</w:t>
+            </w:r>
+          </w:p>
         </w:tc>
       </w:tr>
       <w:tr>
         <w:tc>
           <w:tcPr>
             <w:tcW w:w="7479" w:type="dxa"/>
-            <w:shd w:val="clear" w:color="auto" w:fill="FFC000"/>
-          </w:tcPr>
-          <w:p>
-            <w:pPr>
-              <w:autoSpaceDE w:val="0"/>
-              <w:autoSpaceDN w:val="0"/>
-              <w:adjustRightInd w:val="0"/>
-              <w:rPr>
-                <w:rFonts w:ascii="Consolas" w:hAnsi="Consolas" w:cs="Consolas"/>
-                <w:color w:val="000000"/>
-                <w:sz w:val="19"/>
-                <w:szCs w:val="19"/>
-              </w:rPr>
-            </w:pPr>
-            <w:r>
-              <w:rPr>
-                <w:rFonts w:ascii="Consolas" w:hAnsi="Consolas" w:cs="Consolas"/>
-                <w:color w:val="000000"/>
-                <w:sz w:val="19"/>
-                <w:szCs w:val="19"/>
-              </w:rPr>
-              <w:t>Need mechanism for board control to signal to VM that animation is complete. Maybe event on disc VM?</w:t>
-            </w:r>
-          </w:p>
-          <w:p>
-            <w:pPr>
-              <w:autoSpaceDE w:val="0"/>
-              <w:autoSpaceDN w:val="0"/>
-              <w:adjustRightInd w:val="0"/>
-              <w:rPr>
-                <w:rFonts w:ascii="Consolas" w:hAnsi="Consolas" w:cs="Consolas"/>
-                <w:color w:val="000000"/>
-                <w:sz w:val="19"/>
-                <w:szCs w:val="19"/>
-              </w:rPr>
-            </w:pPr>
-            <w:r>
-              <w:rPr>
-                <w:rFonts w:ascii="Consolas" w:hAnsi="Consolas" w:cs="Consolas"/>
-                <w:color w:val="000000"/>
-                <w:sz w:val="19"/>
-                <w:szCs w:val="19"/>
-              </w:rPr>
-              <w:t xml:space="preserve">Or just have </w:t>
-            </w:r>
-            <w:proofErr w:type="spellStart"/>
-            <w:r>
-              <w:rPr>
-                <w:rFonts w:ascii="Consolas" w:hAnsi="Consolas" w:cs="Consolas"/>
-                <w:color w:val="000000"/>
-                <w:sz w:val="19"/>
-                <w:szCs w:val="19"/>
-              </w:rPr>
-              <w:t>DiscView</w:t>
-            </w:r>
-            <w:proofErr w:type="spellEnd"/>
-            <w:r>
-              <w:rPr>
-                <w:rFonts w:ascii="Consolas" w:hAnsi="Consolas" w:cs="Consolas"/>
-                <w:color w:val="000000"/>
-                <w:sz w:val="19"/>
-                <w:szCs w:val="19"/>
-              </w:rPr>
-              <w:t xml:space="preserve">. </w:t>
-            </w:r>
-            <w:proofErr w:type="spellStart"/>
-            <w:r>
-              <w:rPr>
-                <w:rFonts w:ascii="Consolas" w:hAnsi="Consolas" w:cs="Consolas"/>
-                <w:color w:val="000000"/>
-                <w:sz w:val="19"/>
-                <w:szCs w:val="19"/>
-              </w:rPr>
-              <w:t>IsFlat</w:t>
-            </w:r>
-            <w:proofErr w:type="spellEnd"/>
-            <w:r>
-              <w:rPr>
-                <w:rFonts w:ascii="Consolas" w:hAnsi="Consolas" w:cs="Consolas"/>
-                <w:color w:val="000000"/>
-                <w:sz w:val="19"/>
-                <w:szCs w:val="19"/>
-              </w:rPr>
-              <w:t xml:space="preserve"> property?</w:t>
-            </w:r>
+          </w:tcPr>
+          <w:p>
+            <w:pPr>
+              <w:autoSpaceDE w:val="0"/>
+              <w:autoSpaceDN w:val="0"/>
+              <w:adjustRightInd w:val="0"/>
+              <w:rPr>
+                <w:rFonts w:cstheme="minorHAnsi"/>
+                <w:color w:val="000000"/>
+              </w:rPr>
+            </w:pPr>
           </w:p>
         </w:tc>
         <w:tc>
           <w:tcPr>
             <w:tcW w:w="709" w:type="dxa"/>
           </w:tcPr>
-          <w:p/>
+          <w:p>
+            <w:pPr>
+              <w:rPr>
+                <w:rFonts w:cstheme="minorHAnsi"/>
+              </w:rPr>
+            </w:pPr>
+          </w:p>
         </w:tc>
       </w:tr>
       <w:tr>
@@ -1164,15 +1286,71 @@
             <w:tcW w:w="7479" w:type="dxa"/>
           </w:tcPr>
           <w:p>
-            <w:bookmarkStart w:id="0" w:name="_GoBack"/>
-            <w:bookmarkEnd w:id="0"/>
+            <w:pPr>
+              <w:autoSpaceDE w:val="0"/>
+              <w:autoSpaceDN w:val="0"/>
+              <w:adjustRightInd w:val="0"/>
+              <w:rPr>
+                <w:rFonts w:cstheme="minorHAnsi"/>
+                <w:color w:val="000000"/>
+              </w:rPr>
+            </w:pPr>
+            <w:r>
+              <w:rPr>
+                <w:rFonts w:cstheme="minorHAnsi"/>
+                <w:color w:val="000000"/>
+              </w:rPr>
+              <w:t>Local/Remote option/</w:t>
+            </w:r>
+          </w:p>
+          <w:p>
+            <w:pPr>
+              <w:autoSpaceDE w:val="0"/>
+              <w:autoSpaceDN w:val="0"/>
+              <w:adjustRightInd w:val="0"/>
+              <w:rPr>
+                <w:rFonts w:cstheme="minorHAnsi"/>
+                <w:color w:val="000000"/>
+              </w:rPr>
+            </w:pPr>
+            <w:r>
+              <w:rPr>
+                <w:rFonts w:cstheme="minorHAnsi"/>
+                <w:color w:val="000000"/>
+              </w:rPr>
+              <w:t>Look at Bluetooth Low? BL? I think I started a doc somewhere.</w:t>
+            </w:r>
+          </w:p>
+          <w:p>
+            <w:pPr>
+              <w:autoSpaceDE w:val="0"/>
+              <w:autoSpaceDN w:val="0"/>
+              <w:adjustRightInd w:val="0"/>
+              <w:rPr>
+                <w:rFonts w:cstheme="minorHAnsi"/>
+                <w:color w:val="000000"/>
+              </w:rPr>
+            </w:pPr>
+            <w:r>
+              <w:rPr>
+                <w:rFonts w:cstheme="minorHAnsi"/>
+                <w:color w:val="000000"/>
+              </w:rPr>
+              <w:t>Link with remote player</w:t>
+            </w:r>
           </w:p>
         </w:tc>
         <w:tc>
           <w:tcPr>
             <w:tcW w:w="709" w:type="dxa"/>
           </w:tcPr>
-          <w:p/>
+          <w:p>
+            <w:pPr>
+              <w:rPr>
+                <w:rFonts w:cstheme="minorHAnsi"/>
+              </w:rPr>
+            </w:pPr>
+          </w:p>
         </w:tc>
       </w:tr>
       <w:tr>
@@ -1182,133 +1360,47 @@
           </w:tcPr>
           <w:p>
             <w:pPr>
-              <w:autoSpaceDE w:val="0"/>
-              <w:autoSpaceDN w:val="0"/>
-              <w:adjustRightInd w:val="0"/>
-              <w:rPr>
-                <w:rFonts w:ascii="Consolas" w:hAnsi="Consolas" w:cs="Consolas"/>
-                <w:color w:val="000000"/>
-                <w:sz w:val="19"/>
-                <w:szCs w:val="19"/>
-              </w:rPr>
-            </w:pPr>
-            <w:r>
-              <w:rPr>
-                <w:rFonts w:ascii="Consolas" w:hAnsi="Consolas" w:cs="Consolas"/>
-                <w:color w:val="000000"/>
-                <w:sz w:val="19"/>
-                <w:szCs w:val="19"/>
-              </w:rPr>
-              <w:t xml:space="preserve">Local/Remote </w:t>
-            </w:r>
-            <w:r>
-              <w:rPr>
-                <w:rFonts w:ascii="Consolas" w:hAnsi="Consolas" w:cs="Consolas"/>
-                <w:color w:val="000000"/>
-                <w:sz w:val="19"/>
-                <w:szCs w:val="19"/>
-              </w:rPr>
-              <w:t>option/</w:t>
-            </w:r>
-          </w:p>
-          <w:p>
-            <w:pPr>
-              <w:autoSpaceDE w:val="0"/>
-              <w:autoSpaceDN w:val="0"/>
-              <w:adjustRightInd w:val="0"/>
-              <w:rPr>
-                <w:rFonts w:ascii="Consolas" w:hAnsi="Consolas" w:cs="Consolas"/>
-                <w:color w:val="000000"/>
-                <w:sz w:val="19"/>
-                <w:szCs w:val="19"/>
-              </w:rPr>
-            </w:pPr>
-            <w:r>
-              <w:rPr>
-                <w:rFonts w:ascii="Consolas" w:hAnsi="Consolas" w:cs="Consolas"/>
-                <w:color w:val="000000"/>
-                <w:sz w:val="19"/>
-                <w:szCs w:val="19"/>
-              </w:rPr>
-              <w:t>Look at Bluetooth Low? BL? I think I started a doc somewhere.</w:t>
-            </w:r>
-          </w:p>
-          <w:p>
-            <w:pPr>
-              <w:autoSpaceDE w:val="0"/>
-              <w:autoSpaceDN w:val="0"/>
-              <w:adjustRightInd w:val="0"/>
-              <w:rPr>
-                <w:rFonts w:ascii="Consolas" w:hAnsi="Consolas" w:cs="Consolas"/>
-                <w:color w:val="000000"/>
-                <w:sz w:val="19"/>
-                <w:szCs w:val="19"/>
-              </w:rPr>
-            </w:pPr>
-            <w:r>
-              <w:rPr>
-                <w:rFonts w:ascii="Consolas" w:hAnsi="Consolas" w:cs="Consolas"/>
-                <w:color w:val="000000"/>
-                <w:sz w:val="19"/>
-                <w:szCs w:val="19"/>
-              </w:rPr>
-              <w:t>Link with remote player</w:t>
-            </w:r>
+              <w:rPr>
+                <w:rFonts w:cstheme="minorHAnsi"/>
+              </w:rPr>
+            </w:pPr>
           </w:p>
         </w:tc>
         <w:tc>
           <w:tcPr>
             <w:tcW w:w="709" w:type="dxa"/>
           </w:tcPr>
-          <w:p/>
-        </w:tc>
-      </w:tr>
-      <w:tr>
-        <w:tc>
-          <w:tcPr>
-            <w:tcW w:w="7479" w:type="dxa"/>
-          </w:tcPr>
-          <w:p/>
-        </w:tc>
-        <w:tc>
-          <w:tcPr>
-            <w:tcW w:w="709" w:type="dxa"/>
-          </w:tcPr>
-          <w:p/>
-        </w:tc>
-      </w:tr>
-      <w:tr>
-        <w:tc>
-          <w:tcPr>
-            <w:tcW w:w="7479" w:type="dxa"/>
-          </w:tcPr>
-          <w:p/>
-        </w:tc>
-        <w:tc>
-          <w:tcPr>
-            <w:tcW w:w="709" w:type="dxa"/>
-          </w:tcPr>
-          <w:p/>
-        </w:tc>
-      </w:tr>
-      <w:tr>
-        <w:tc>
-          <w:tcPr>
-            <w:tcW w:w="7479" w:type="dxa"/>
-          </w:tcPr>
-          <w:p/>
-        </w:tc>
-        <w:tc>
-          <w:tcPr>
-            <w:tcW w:w="709" w:type="dxa"/>
-          </w:tcPr>
-          <w:p/>
+          <w:p>
+            <w:pPr>
+              <w:rPr>
+                <w:rFonts w:cstheme="minorHAnsi"/>
+              </w:rPr>
+            </w:pPr>
+          </w:p>
         </w:tc>
       </w:tr>
     </w:tbl>
-    <w:p/>
-    <w:p/>
-    <w:p/>
+    <w:p>
+      <w:pPr>
+        <w:rPr>
+          <w:rFonts w:cstheme="minorHAnsi"/>
+        </w:rPr>
+      </w:pPr>
+    </w:p>
+    <w:p>
+      <w:pPr>
+        <w:rPr>
+          <w:rFonts w:cstheme="minorHAnsi"/>
+        </w:rPr>
+      </w:pPr>
+    </w:p>
+    <w:p>
+      <w:pPr>
+        <w:rPr>
+          <w:rFonts w:cstheme="minorHAnsi"/>
+        </w:rPr>
+      </w:pPr>
+    </w:p>
     <w:sectPr>
       <w:pgSz w:w="11906" w:h="16838"/>
       <w:pgMar w:top="1440" w:right="1440" w:bottom="1440" w:left="1440" w:header="708" w:footer="708" w:gutter="0"/>

</xml_diff>